<commit_message>
align all dates to 20/11/2019
</commit_message>
<xml_diff>
--- a/releases/2.0.0/DCAT_AP_2.0.0.docx
+++ b/releases/2.0.0/DCAT_AP_2.0.0.docx
@@ -294,7 +294,7 @@
               <w:docPart w:val="27666FAE2A614B17B219984B255CF4F4"/>
             </w:placeholder>
             <w:dataBinding w:xpath="/ns0:ccMap[1]/ns0:ccElement_Date" w:storeItemID="{00000000-0000-0000-0000-000000000000}"/>
-            <w:date w:fullDate="2019-11-15T00:00:00Z">
+            <w:date w:fullDate="2019-11-20T00:00:00Z">
               <w:dateFormat w:val="dd/MM/yyyy"/>
               <w:lid w:val="en-US"/>
               <w:storeMappedDataAs w:val="dateTime"/>
@@ -317,7 +317,7 @@
                   <w:rPr>
                     <w:lang w:val="en-US"/>
                   </w:rPr>
-                  <w:t>15/11/2019</w:t>
+                  <w:t>20/11/2019</w:t>
                 </w:r>
               </w:p>
             </w:tc>
@@ -4558,7 +4558,6 @@
               </w:rPr>
               <w:fldChar w:fldCharType="separate"/>
             </w:r>
-            <w:bookmarkStart w:id="2" w:name="_GoBack"/>
             <w:r>
               <w:rPr>
                 <w:noProof/>
@@ -4566,7 +4565,6 @@
               </w:rPr>
               <w:t>18</w:t>
             </w:r>
-            <w:bookmarkEnd w:id="2"/>
             <w:r>
               <w:rPr>
                 <w:noProof/>
@@ -7765,7 +7763,7 @@
           <w:noProof/>
           <w:sz w:val="22"/>
           <w:szCs w:val="22"/>
-          <w:lang w:val="en-US"/>
+          <w:lang w:val="en-BE" w:eastAsia="en-BE"/>
         </w:rPr>
       </w:pPr>
       <w:r>
@@ -7792,7 +7790,7 @@
         </w:rPr>
         <w:fldChar w:fldCharType="separate"/>
       </w:r>
-      <w:hyperlink w:anchor="_Toc526849170" w:history="1">
+      <w:hyperlink w:anchor="_Toc25919792" w:history="1">
         <w:r>
           <w:rPr>
             <w:rStyle w:val="Hyperlink"/>
@@ -7819,7 +7817,7 @@
             <w:noProof/>
             <w:webHidden/>
           </w:rPr>
-          <w:instrText xml:space="preserve"> PAGEREF _Toc526849170 \h </w:instrText>
+          <w:instrText xml:space="preserve"> PAGEREF _Toc25919792 \h </w:instrText>
         </w:r>
         <w:r>
           <w:rPr>
@@ -7836,13 +7834,10 @@
         </w:r>
         <w:r>
           <w:rPr>
-            <w:b/>
-            <w:bCs/>
             <w:noProof/>
             <w:webHidden/>
-            <w:lang w:val="en-US"/>
           </w:rPr>
-          <w:t>Error! Bookmark not defined.</w:t>
+          <w:t>9</w:t>
         </w:r>
         <w:r>
           <w:rPr>
@@ -7885,26 +7880,26 @@
         </w:numPr>
         <w:spacing w:after="180"/>
       </w:pPr>
-      <w:bookmarkStart w:id="3" w:name="_Toc525647666"/>
-      <w:bookmarkStart w:id="4" w:name="_Toc20834451"/>
+      <w:bookmarkStart w:id="2" w:name="_Toc525647666"/>
+      <w:bookmarkStart w:id="3" w:name="_Toc20834451"/>
       <w:r>
         <w:lastRenderedPageBreak/>
         <w:t>Introduction</w:t>
       </w:r>
+      <w:bookmarkEnd w:id="2"/>
       <w:bookmarkEnd w:id="3"/>
-      <w:bookmarkEnd w:id="4"/>
     </w:p>
     <w:p>
       <w:pPr>
         <w:pStyle w:val="Heading2"/>
       </w:pPr>
-      <w:bookmarkStart w:id="5" w:name="_Toc525647667"/>
-      <w:bookmarkStart w:id="6" w:name="_Toc20834452"/>
+      <w:bookmarkStart w:id="4" w:name="_Toc525647667"/>
+      <w:bookmarkStart w:id="5" w:name="_Toc20834452"/>
       <w:r>
         <w:t>Context</w:t>
       </w:r>
+      <w:bookmarkEnd w:id="4"/>
       <w:bookmarkEnd w:id="5"/>
-      <w:bookmarkEnd w:id="6"/>
     </w:p>
     <w:p>
       <w:pPr>
@@ -8085,24 +8080,24 @@
       <w:pPr>
         <w:pStyle w:val="Heading2"/>
       </w:pPr>
-      <w:bookmarkStart w:id="7" w:name="_Ref355809056"/>
-      <w:bookmarkStart w:id="8" w:name="_Toc525647668"/>
-      <w:bookmarkStart w:id="9" w:name="_Toc20834453"/>
+      <w:bookmarkStart w:id="6" w:name="_Ref355809056"/>
+      <w:bookmarkStart w:id="7" w:name="_Toc525647668"/>
+      <w:bookmarkStart w:id="8" w:name="_Toc20834453"/>
       <w:r>
         <w:rPr>
           <w:noProof/>
         </w:rPr>
         <w:t>Scope</w:t>
       </w:r>
+      <w:bookmarkEnd w:id="6"/>
+      <w:r>
+        <w:t xml:space="preserve"> of the </w:t>
+      </w:r>
+      <w:r>
+        <w:t>revision</w:t>
+      </w:r>
       <w:bookmarkEnd w:id="7"/>
-      <w:r>
-        <w:t xml:space="preserve"> of the </w:t>
-      </w:r>
-      <w:r>
-        <w:t>revision</w:t>
-      </w:r>
       <w:bookmarkEnd w:id="8"/>
-      <w:bookmarkEnd w:id="9"/>
     </w:p>
     <w:p>
       <w:pPr>
@@ -8254,52 +8249,53 @@
           <w:noProof/>
         </w:rPr>
       </w:pPr>
-      <w:bookmarkStart w:id="10" w:name="_Toc525647670"/>
-      <w:bookmarkStart w:id="11" w:name="_Toc525647671"/>
-      <w:bookmarkStart w:id="12" w:name="_Toc525647674"/>
-      <w:bookmarkStart w:id="13" w:name="_Toc525647675"/>
-      <w:bookmarkStart w:id="14" w:name="_Toc525647676"/>
-      <w:bookmarkStart w:id="15" w:name="_Toc525647678"/>
-      <w:bookmarkStart w:id="16" w:name="_Toc525647679"/>
-      <w:bookmarkStart w:id="17" w:name="_Toc525647680"/>
-      <w:bookmarkStart w:id="18" w:name="_Toc525647681"/>
-      <w:bookmarkStart w:id="19" w:name="_Toc525647682"/>
-      <w:bookmarkStart w:id="20" w:name="_Toc525647684"/>
-      <w:bookmarkStart w:id="21" w:name="_Toc525647685"/>
-      <w:bookmarkStart w:id="22" w:name="_Toc525647686"/>
-      <w:bookmarkStart w:id="23" w:name="_Toc525647687"/>
-      <w:bookmarkStart w:id="24" w:name="_Toc525647688"/>
-      <w:bookmarkStart w:id="25" w:name="_Toc525647689"/>
-      <w:bookmarkStart w:id="26" w:name="_Toc525647692"/>
-      <w:bookmarkStart w:id="27" w:name="_Toc525647693"/>
-      <w:bookmarkStart w:id="28" w:name="_Toc525647694"/>
-      <w:bookmarkStart w:id="29" w:name="_Toc525647695"/>
-      <w:bookmarkStart w:id="30" w:name="_Toc525647696"/>
-      <w:bookmarkStart w:id="31" w:name="_Toc525647697"/>
-      <w:bookmarkStart w:id="32" w:name="_Toc525647699"/>
-      <w:bookmarkStart w:id="33" w:name="_Toc525647700"/>
-      <w:bookmarkStart w:id="34" w:name="_Toc525647701"/>
-      <w:bookmarkStart w:id="35" w:name="_Toc525647702"/>
-      <w:bookmarkStart w:id="36" w:name="_Toc525647703"/>
-      <w:bookmarkStart w:id="37" w:name="_Toc525647704"/>
-      <w:bookmarkStart w:id="38" w:name="_Toc525647705"/>
-      <w:bookmarkStart w:id="39" w:name="_Toc525647709"/>
-      <w:bookmarkStart w:id="40" w:name="_Toc525647711"/>
-      <w:bookmarkStart w:id="41" w:name="_Toc525647712"/>
-      <w:bookmarkStart w:id="42" w:name="_Toc525647714"/>
-      <w:bookmarkStart w:id="43" w:name="_Toc525647716"/>
-      <w:bookmarkStart w:id="44" w:name="_Toc525647721"/>
-      <w:bookmarkStart w:id="45" w:name="_Toc525647736"/>
-      <w:bookmarkStart w:id="46" w:name="_Toc525647737"/>
-      <w:bookmarkStart w:id="47" w:name="_Toc525647738"/>
-      <w:bookmarkStart w:id="48" w:name="_Toc525647739"/>
-      <w:bookmarkStart w:id="49" w:name="_Toc525647743"/>
-      <w:bookmarkStart w:id="50" w:name="_Toc525647744"/>
-      <w:bookmarkStart w:id="51" w:name="_Toc525647753"/>
-      <w:bookmarkStart w:id="52" w:name="_Toc525647754"/>
-      <w:bookmarkStart w:id="53" w:name="_Ref352005862"/>
-      <w:bookmarkStart w:id="54" w:name="_Toc525647755"/>
-      <w:bookmarkStart w:id="55" w:name="_Toc20834454"/>
+      <w:bookmarkStart w:id="9" w:name="_Toc525647670"/>
+      <w:bookmarkStart w:id="10" w:name="_Toc525647671"/>
+      <w:bookmarkStart w:id="11" w:name="_Toc525647674"/>
+      <w:bookmarkStart w:id="12" w:name="_Toc525647675"/>
+      <w:bookmarkStart w:id="13" w:name="_Toc525647676"/>
+      <w:bookmarkStart w:id="14" w:name="_Toc525647678"/>
+      <w:bookmarkStart w:id="15" w:name="_Toc525647679"/>
+      <w:bookmarkStart w:id="16" w:name="_Toc525647680"/>
+      <w:bookmarkStart w:id="17" w:name="_Toc525647681"/>
+      <w:bookmarkStart w:id="18" w:name="_Toc525647682"/>
+      <w:bookmarkStart w:id="19" w:name="_Toc525647684"/>
+      <w:bookmarkStart w:id="20" w:name="_Toc525647685"/>
+      <w:bookmarkStart w:id="21" w:name="_Toc525647686"/>
+      <w:bookmarkStart w:id="22" w:name="_Toc525647687"/>
+      <w:bookmarkStart w:id="23" w:name="_Toc525647688"/>
+      <w:bookmarkStart w:id="24" w:name="_Toc525647689"/>
+      <w:bookmarkStart w:id="25" w:name="_Toc525647692"/>
+      <w:bookmarkStart w:id="26" w:name="_Toc525647693"/>
+      <w:bookmarkStart w:id="27" w:name="_Toc525647694"/>
+      <w:bookmarkStart w:id="28" w:name="_Toc525647695"/>
+      <w:bookmarkStart w:id="29" w:name="_Toc525647696"/>
+      <w:bookmarkStart w:id="30" w:name="_Toc525647697"/>
+      <w:bookmarkStart w:id="31" w:name="_Toc525647699"/>
+      <w:bookmarkStart w:id="32" w:name="_Toc525647700"/>
+      <w:bookmarkStart w:id="33" w:name="_Toc525647701"/>
+      <w:bookmarkStart w:id="34" w:name="_Toc525647702"/>
+      <w:bookmarkStart w:id="35" w:name="_Toc525647703"/>
+      <w:bookmarkStart w:id="36" w:name="_Toc525647704"/>
+      <w:bookmarkStart w:id="37" w:name="_Toc525647705"/>
+      <w:bookmarkStart w:id="38" w:name="_Toc525647709"/>
+      <w:bookmarkStart w:id="39" w:name="_Toc525647711"/>
+      <w:bookmarkStart w:id="40" w:name="_Toc525647712"/>
+      <w:bookmarkStart w:id="41" w:name="_Toc525647714"/>
+      <w:bookmarkStart w:id="42" w:name="_Toc525647716"/>
+      <w:bookmarkStart w:id="43" w:name="_Toc525647721"/>
+      <w:bookmarkStart w:id="44" w:name="_Toc525647736"/>
+      <w:bookmarkStart w:id="45" w:name="_Toc525647737"/>
+      <w:bookmarkStart w:id="46" w:name="_Toc525647738"/>
+      <w:bookmarkStart w:id="47" w:name="_Toc525647739"/>
+      <w:bookmarkStart w:id="48" w:name="_Toc525647743"/>
+      <w:bookmarkStart w:id="49" w:name="_Toc525647744"/>
+      <w:bookmarkStart w:id="50" w:name="_Toc525647753"/>
+      <w:bookmarkStart w:id="51" w:name="_Toc525647754"/>
+      <w:bookmarkStart w:id="52" w:name="_Ref352005862"/>
+      <w:bookmarkStart w:id="53" w:name="_Toc525647755"/>
+      <w:bookmarkStart w:id="54" w:name="_Toc20834454"/>
+      <w:bookmarkEnd w:id="9"/>
       <w:bookmarkEnd w:id="10"/>
       <w:bookmarkEnd w:id="11"/>
       <w:bookmarkEnd w:id="12"/>
@@ -8342,19 +8338,18 @@
       <w:bookmarkEnd w:id="49"/>
       <w:bookmarkEnd w:id="50"/>
       <w:bookmarkEnd w:id="51"/>
+      <w:r>
+        <w:rPr>
+          <w:noProof/>
+        </w:rPr>
+        <w:t xml:space="preserve">The DCAT </w:t>
+      </w:r>
+      <w:r>
+        <w:t>specification</w:t>
+      </w:r>
       <w:bookmarkEnd w:id="52"/>
-      <w:r>
-        <w:rPr>
-          <w:noProof/>
-        </w:rPr>
-        <w:t xml:space="preserve">The DCAT </w:t>
-      </w:r>
-      <w:r>
-        <w:t>specification</w:t>
-      </w:r>
       <w:bookmarkEnd w:id="53"/>
       <w:bookmarkEnd w:id="54"/>
-      <w:bookmarkEnd w:id="55"/>
     </w:p>
     <w:p>
       <w:pPr>
@@ -8438,13 +8433,13 @@
       <w:pPr>
         <w:pStyle w:val="Heading1"/>
       </w:pPr>
-      <w:bookmarkStart w:id="56" w:name="_Toc525647756"/>
-      <w:bookmarkStart w:id="57" w:name="_Toc20834455"/>
+      <w:bookmarkStart w:id="55" w:name="_Toc525647756"/>
+      <w:bookmarkStart w:id="56" w:name="_Toc20834455"/>
       <w:r>
         <w:t>Terminology used in the DCAT Application Profile</w:t>
       </w:r>
+      <w:bookmarkEnd w:id="55"/>
       <w:bookmarkEnd w:id="56"/>
-      <w:bookmarkEnd w:id="57"/>
     </w:p>
     <w:p>
       <w:pPr>
@@ -8452,7 +8447,7 @@
           <w:lang w:val="en-US"/>
         </w:rPr>
       </w:pPr>
-      <w:bookmarkStart w:id="58" w:name="_Ref352005876"/>
+      <w:bookmarkStart w:id="57" w:name="_Ref352005876"/>
       <w:r>
         <w:rPr>
           <w:lang w:val="en-US"/>
@@ -9573,21 +9568,21 @@
           <w:lang w:val="en-US"/>
         </w:rPr>
       </w:pPr>
-      <w:bookmarkStart w:id="59" w:name="_Toc415175843"/>
-      <w:bookmarkStart w:id="60" w:name="_Toc415224579"/>
-      <w:bookmarkStart w:id="61" w:name="_Toc415582017"/>
-      <w:bookmarkStart w:id="62" w:name="_Ref352006691"/>
+      <w:bookmarkStart w:id="58" w:name="_Toc415175843"/>
+      <w:bookmarkStart w:id="59" w:name="_Toc415224579"/>
+      <w:bookmarkStart w:id="60" w:name="_Toc415582017"/>
+      <w:bookmarkStart w:id="61" w:name="_Ref352006691"/>
+      <w:bookmarkEnd w:id="58"/>
       <w:bookmarkEnd w:id="59"/>
       <w:bookmarkEnd w:id="60"/>
+      <w:r>
+        <w:rPr>
+          <w:lang w:val="en-US"/>
+        </w:rPr>
+        <w:t>Application Profile classes</w:t>
+      </w:r>
+      <w:bookmarkEnd w:id="57"/>
       <w:bookmarkEnd w:id="61"/>
-      <w:r>
-        <w:rPr>
-          <w:lang w:val="en-US"/>
-        </w:rPr>
-        <w:t>Application Profile classes</w:t>
-      </w:r>
-      <w:bookmarkEnd w:id="58"/>
-      <w:bookmarkEnd w:id="62"/>
       <w:r>
         <w:rPr>
           <w:lang w:val="en-US"/>
@@ -9676,6 +9671,7 @@
           <w:lang w:val="en-US"/>
         </w:rPr>
       </w:pPr>
+      <w:bookmarkStart w:id="62" w:name="_Toc25919792"/>
       <w:r>
         <w:t xml:space="preserve">Figure </w:t>
       </w:r>
@@ -9700,6 +9696,7 @@
       <w:r>
         <w:t xml:space="preserve"> - DCAT Application Profile UML Class Diagram</w:t>
       </w:r>
+      <w:bookmarkEnd w:id="62"/>
     </w:p>
     <w:p>
       <w:pPr>
@@ -15125,7 +15122,10 @@
               <w:pStyle w:val="Tableentry"/>
             </w:pPr>
             <w:r>
-              <w:t>title</w:t>
+              <w:t>T</w:t>
+            </w:r>
+            <w:r>
+              <w:t>itle</w:t>
             </w:r>
           </w:p>
         </w:tc>
@@ -15447,7 +15447,10 @@
             </w:pPr>
             <w:r>
               <w:lastRenderedPageBreak/>
-              <w:t>title</w:t>
+              <w:t>T</w:t>
+            </w:r>
+            <w:r>
+              <w:t>itle</w:t>
             </w:r>
           </w:p>
         </w:tc>
@@ -16418,7 +16421,10 @@
               <w:pStyle w:val="Tableentry"/>
             </w:pPr>
             <w:r>
-              <w:t>title</w:t>
+              <w:t>T</w:t>
+            </w:r>
+            <w:r>
+              <w:t>itle</w:t>
             </w:r>
           </w:p>
         </w:tc>
@@ -19132,7 +19138,10 @@
               <w:pStyle w:val="Tableentry"/>
             </w:pPr>
             <w:r>
-              <w:t>type</w:t>
+              <w:t>T</w:t>
+            </w:r>
+            <w:r>
+              <w:t>ype</w:t>
             </w:r>
           </w:p>
         </w:tc>
@@ -21429,7 +21438,10 @@
               <w:pStyle w:val="Tableentry"/>
             </w:pPr>
             <w:r>
-              <w:t>rights</w:t>
+              <w:t>R</w:t>
+            </w:r>
+            <w:r>
+              <w:t>ights</w:t>
             </w:r>
           </w:p>
         </w:tc>
@@ -21773,7 +21785,10 @@
               <w:pStyle w:val="Tableentry"/>
             </w:pPr>
             <w:r>
-              <w:t>title</w:t>
+              <w:t>T</w:t>
+            </w:r>
+            <w:r>
+              <w:t>itle</w:t>
             </w:r>
           </w:p>
         </w:tc>
@@ -22076,7 +22091,10 @@
               <w:pStyle w:val="Tableentry"/>
             </w:pPr>
             <w:r>
-              <w:t>name</w:t>
+              <w:t>N</w:t>
+            </w:r>
+            <w:r>
+              <w:t>ame</w:t>
             </w:r>
           </w:p>
         </w:tc>
@@ -22257,7 +22275,10 @@
               <w:pStyle w:val="Tableentry"/>
             </w:pPr>
             <w:r>
-              <w:t>type</w:t>
+              <w:t>T</w:t>
+            </w:r>
+            <w:r>
+              <w:t>ype</w:t>
             </w:r>
           </w:p>
         </w:tc>
@@ -22468,7 +22489,10 @@
               <w:pStyle w:val="Tableentry"/>
             </w:pPr>
             <w:r>
-              <w:t>title</w:t>
+              <w:t>T</w:t>
+            </w:r>
+            <w:r>
+              <w:t>itle</w:t>
             </w:r>
           </w:p>
         </w:tc>
@@ -23274,38 +23298,38 @@
       <w:pPr>
         <w:pStyle w:val="Heading2"/>
       </w:pPr>
-      <w:bookmarkStart w:id="199" w:name="_Toc429930844"/>
-      <w:bookmarkStart w:id="200" w:name="_Toc430520846"/>
-      <w:bookmarkStart w:id="201" w:name="_Toc430520911"/>
-      <w:bookmarkStart w:id="202" w:name="_Toc430521107"/>
-      <w:bookmarkStart w:id="203" w:name="_Toc430521200"/>
-      <w:bookmarkStart w:id="204" w:name="_Toc430857094"/>
-      <w:bookmarkStart w:id="205" w:name="_Toc525647789"/>
-      <w:bookmarkStart w:id="206" w:name="_Toc20834497"/>
+      <w:bookmarkStart w:id="198" w:name="_Toc429930844"/>
+      <w:bookmarkStart w:id="199" w:name="_Toc430520846"/>
+      <w:bookmarkStart w:id="200" w:name="_Toc430520911"/>
+      <w:bookmarkStart w:id="201" w:name="_Toc430521107"/>
+      <w:bookmarkStart w:id="202" w:name="_Toc430521200"/>
+      <w:bookmarkStart w:id="203" w:name="_Toc430857094"/>
+      <w:bookmarkStart w:id="204" w:name="_Toc525647789"/>
+      <w:bookmarkStart w:id="205" w:name="_Toc20834497"/>
+      <w:bookmarkEnd w:id="198"/>
       <w:bookmarkEnd w:id="199"/>
       <w:bookmarkEnd w:id="200"/>
       <w:bookmarkEnd w:id="201"/>
       <w:bookmarkEnd w:id="202"/>
       <w:bookmarkEnd w:id="203"/>
+      <w:r>
+        <w:t>Licence Document</w:t>
+      </w:r>
+      <w:bookmarkEnd w:id="190"/>
       <w:bookmarkEnd w:id="204"/>
-      <w:r>
-        <w:t>Licence Document</w:t>
-      </w:r>
-      <w:bookmarkEnd w:id="190"/>
       <w:bookmarkEnd w:id="205"/>
-      <w:bookmarkEnd w:id="206"/>
     </w:p>
     <w:p>
       <w:pPr>
         <w:pStyle w:val="Heading3"/>
       </w:pPr>
-      <w:bookmarkStart w:id="207" w:name="_Toc525647790"/>
-      <w:bookmarkStart w:id="208" w:name="_Toc20834498"/>
+      <w:bookmarkStart w:id="206" w:name="_Toc525647790"/>
+      <w:bookmarkStart w:id="207" w:name="_Toc20834498"/>
       <w:r>
         <w:t>Recommended property for Licence Document</w:t>
       </w:r>
+      <w:bookmarkEnd w:id="206"/>
       <w:bookmarkEnd w:id="207"/>
-      <w:bookmarkEnd w:id="208"/>
     </w:p>
     <w:tbl>
       <w:tblPr>
@@ -23473,37 +23497,365 @@
       </w:tr>
     </w:tbl>
     <w:p>
-      <w:bookmarkStart w:id="209" w:name="_Toc429930846"/>
-      <w:bookmarkStart w:id="210" w:name="_Toc430520848"/>
-      <w:bookmarkStart w:id="211" w:name="_Toc430520913"/>
-      <w:bookmarkStart w:id="212" w:name="_Toc430521109"/>
-      <w:bookmarkStart w:id="213" w:name="_Toc430521202"/>
-      <w:bookmarkStart w:id="214" w:name="_Toc430857096"/>
-      <w:bookmarkStart w:id="215" w:name="_Toc525647791"/>
+      <w:bookmarkStart w:id="208" w:name="_Toc429930846"/>
+      <w:bookmarkStart w:id="209" w:name="_Toc430520848"/>
+      <w:bookmarkStart w:id="210" w:name="_Toc430520913"/>
+      <w:bookmarkStart w:id="211" w:name="_Toc430521109"/>
+      <w:bookmarkStart w:id="212" w:name="_Toc430521202"/>
+      <w:bookmarkStart w:id="213" w:name="_Toc430857096"/>
+      <w:bookmarkStart w:id="214" w:name="_Toc525647791"/>
+      <w:bookmarkEnd w:id="208"/>
       <w:bookmarkEnd w:id="209"/>
       <w:bookmarkEnd w:id="210"/>
       <w:bookmarkEnd w:id="211"/>
       <w:bookmarkEnd w:id="212"/>
       <w:bookmarkEnd w:id="213"/>
-      <w:bookmarkEnd w:id="214"/>
     </w:p>
     <w:p>
       <w:pPr>
         <w:pStyle w:val="Heading2"/>
       </w:pPr>
-      <w:bookmarkStart w:id="216" w:name="_Toc20834499"/>
+      <w:bookmarkStart w:id="215" w:name="_Toc20834499"/>
       <w:r>
         <w:t>Location</w:t>
       </w:r>
-      <w:bookmarkEnd w:id="216"/>
+      <w:bookmarkEnd w:id="215"/>
     </w:p>
     <w:p>
       <w:pPr>
         <w:pStyle w:val="Heading3"/>
       </w:pPr>
-      <w:bookmarkStart w:id="217" w:name="_Toc20834500"/>
+      <w:bookmarkStart w:id="216" w:name="_Toc20834500"/>
       <w:r>
         <w:t>Recommended properties for Location</w:t>
+      </w:r>
+      <w:bookmarkEnd w:id="216"/>
+    </w:p>
+    <w:tbl>
+      <w:tblPr>
+        <w:tblStyle w:val="TableGrid"/>
+        <w:tblW w:w="8897" w:type="dxa"/>
+        <w:tblLayout w:type="fixed"/>
+        <w:tblLook w:val="04A0" w:firstRow="1" w:lastRow="0" w:firstColumn="1" w:lastColumn="0" w:noHBand="0" w:noVBand="1"/>
+      </w:tblPr>
+      <w:tblGrid>
+        <w:gridCol w:w="1101"/>
+        <w:gridCol w:w="1842"/>
+        <w:gridCol w:w="1985"/>
+        <w:gridCol w:w="3260"/>
+        <w:gridCol w:w="709"/>
+      </w:tblGrid>
+      <w:tr>
+        <w:trPr>
+          <w:cnfStyle w:val="100000000000" w:firstRow="1" w:lastRow="0" w:firstColumn="0" w:lastColumn="0" w:oddVBand="0" w:evenVBand="0" w:oddHBand="0" w:evenHBand="0" w:firstRowFirstColumn="0" w:firstRowLastColumn="0" w:lastRowFirstColumn="0" w:lastRowLastColumn="0"/>
+          <w:cantSplit/>
+        </w:trPr>
+        <w:tc>
+          <w:tcPr>
+            <w:tcW w:w="1101" w:type="dxa"/>
+          </w:tcPr>
+          <w:p>
+            <w:pPr>
+              <w:pStyle w:val="Tableheading"/>
+            </w:pPr>
+            <w:r>
+              <w:t>Property</w:t>
+            </w:r>
+          </w:p>
+        </w:tc>
+        <w:tc>
+          <w:tcPr>
+            <w:tcW w:w="1842" w:type="dxa"/>
+          </w:tcPr>
+          <w:p>
+            <w:pPr>
+              <w:pStyle w:val="Tableheading"/>
+            </w:pPr>
+            <w:r>
+              <w:t>URI</w:t>
+            </w:r>
+          </w:p>
+        </w:tc>
+        <w:tc>
+          <w:tcPr>
+            <w:tcW w:w="1985" w:type="dxa"/>
+          </w:tcPr>
+          <w:p>
+            <w:pPr>
+              <w:pStyle w:val="Tableheading"/>
+            </w:pPr>
+            <w:r>
+              <w:t>Range</w:t>
+            </w:r>
+          </w:p>
+        </w:tc>
+        <w:tc>
+          <w:tcPr>
+            <w:tcW w:w="3260" w:type="dxa"/>
+          </w:tcPr>
+          <w:p>
+            <w:pPr>
+              <w:pStyle w:val="Tableheading"/>
+            </w:pPr>
+            <w:r>
+              <w:t>Usage note</w:t>
+            </w:r>
+          </w:p>
+        </w:tc>
+        <w:tc>
+          <w:tcPr>
+            <w:tcW w:w="709" w:type="dxa"/>
+          </w:tcPr>
+          <w:p>
+            <w:pPr>
+              <w:pStyle w:val="Tableheading"/>
+            </w:pPr>
+            <w:r>
+              <w:t>Card.</w:t>
+            </w:r>
+          </w:p>
+        </w:tc>
+      </w:tr>
+      <w:tr>
+        <w:trPr>
+          <w:cantSplit/>
+        </w:trPr>
+        <w:tc>
+          <w:tcPr>
+            <w:tcW w:w="1101" w:type="dxa"/>
+          </w:tcPr>
+          <w:p>
+            <w:pPr>
+              <w:pStyle w:val="Tableentry"/>
+            </w:pPr>
+            <w:r>
+              <w:t>bounding box</w:t>
+            </w:r>
+          </w:p>
+        </w:tc>
+        <w:tc>
+          <w:tcPr>
+            <w:tcW w:w="1842" w:type="dxa"/>
+          </w:tcPr>
+          <w:p>
+            <w:pPr>
+              <w:pStyle w:val="Tableentry"/>
+            </w:pPr>
+            <w:proofErr w:type="spellStart"/>
+            <w:r>
+              <w:t>dcat:bbox</w:t>
+            </w:r>
+            <w:proofErr w:type="spellEnd"/>
+          </w:p>
+        </w:tc>
+        <w:tc>
+          <w:tcPr>
+            <w:tcW w:w="1985" w:type="dxa"/>
+          </w:tcPr>
+          <w:p>
+            <w:pPr>
+              <w:pStyle w:val="Tableentry"/>
+            </w:pPr>
+            <w:proofErr w:type="spellStart"/>
+            <w:r>
+              <w:t>rdfs:Literal</w:t>
+            </w:r>
+            <w:proofErr w:type="spellEnd"/>
+          </w:p>
+        </w:tc>
+        <w:tc>
+          <w:tcPr>
+            <w:tcW w:w="3260" w:type="dxa"/>
+          </w:tcPr>
+          <w:p>
+            <w:pPr>
+              <w:pStyle w:val="Tableentry"/>
+            </w:pPr>
+            <w:r>
+              <w:t xml:space="preserve">This property refers to </w:t>
+            </w:r>
+            <w:proofErr w:type="spellStart"/>
+            <w:r>
+              <w:t>he</w:t>
+            </w:r>
+            <w:proofErr w:type="spellEnd"/>
+            <w:r>
+              <w:t xml:space="preserve"> geographic bounding box of a resource.</w:t>
+            </w:r>
+          </w:p>
+        </w:tc>
+        <w:tc>
+          <w:tcPr>
+            <w:tcW w:w="709" w:type="dxa"/>
+          </w:tcPr>
+          <w:p>
+            <w:pPr>
+              <w:pStyle w:val="Tableentry"/>
+            </w:pPr>
+            <w:r>
+              <w:t>0..1</w:t>
+            </w:r>
+          </w:p>
+        </w:tc>
+      </w:tr>
+      <w:tr>
+        <w:trPr>
+          <w:cantSplit/>
+        </w:trPr>
+        <w:tc>
+          <w:tcPr>
+            <w:tcW w:w="1101" w:type="dxa"/>
+          </w:tcPr>
+          <w:p>
+            <w:pPr>
+              <w:pStyle w:val="Tableentry"/>
+            </w:pPr>
+            <w:r>
+              <w:t>centroid</w:t>
+            </w:r>
+          </w:p>
+        </w:tc>
+        <w:tc>
+          <w:tcPr>
+            <w:tcW w:w="1842" w:type="dxa"/>
+          </w:tcPr>
+          <w:p>
+            <w:pPr>
+              <w:pStyle w:val="Tableentry"/>
+            </w:pPr>
+            <w:proofErr w:type="spellStart"/>
+            <w:r>
+              <w:t>dcat:cent</w:t>
+            </w:r>
+            <w:r>
+              <w:t>r</w:t>
+            </w:r>
+            <w:r>
+              <w:t>oid</w:t>
+            </w:r>
+            <w:proofErr w:type="spellEnd"/>
+          </w:p>
+        </w:tc>
+        <w:tc>
+          <w:tcPr>
+            <w:tcW w:w="1985" w:type="dxa"/>
+          </w:tcPr>
+          <w:p>
+            <w:pPr>
+              <w:pStyle w:val="Tableentry"/>
+            </w:pPr>
+            <w:proofErr w:type="spellStart"/>
+            <w:r>
+              <w:t>rdfs:Literal</w:t>
+            </w:r>
+            <w:proofErr w:type="spellEnd"/>
+          </w:p>
+        </w:tc>
+        <w:tc>
+          <w:tcPr>
+            <w:tcW w:w="3260" w:type="dxa"/>
+          </w:tcPr>
+          <w:p>
+            <w:pPr>
+              <w:pStyle w:val="Tableentry"/>
+            </w:pPr>
+            <w:r>
+              <w:t>This property refers to t</w:t>
+            </w:r>
+            <w:r>
+              <w:t xml:space="preserve">he geographic </w:t>
+            </w:r>
+            <w:proofErr w:type="spellStart"/>
+            <w:r>
+              <w:t>center</w:t>
+            </w:r>
+            <w:proofErr w:type="spellEnd"/>
+            <w:r>
+              <w:t xml:space="preserve"> (centroid) of a resource.</w:t>
+            </w:r>
+          </w:p>
+        </w:tc>
+        <w:tc>
+          <w:tcPr>
+            <w:tcW w:w="709" w:type="dxa"/>
+          </w:tcPr>
+          <w:p>
+            <w:pPr>
+              <w:pStyle w:val="Tableentry"/>
+            </w:pPr>
+            <w:r>
+              <w:t>0..1</w:t>
+            </w:r>
+          </w:p>
+        </w:tc>
+      </w:tr>
+      <w:tr>
+        <w:trPr>
+          <w:cantSplit/>
+        </w:trPr>
+        <w:tc>
+          <w:tcPr>
+            <w:tcW w:w="8897" w:type="dxa"/>
+            <w:gridSpan w:val="5"/>
+          </w:tcPr>
+          <w:p>
+            <w:pPr>
+              <w:pStyle w:val="Tableentry"/>
+            </w:pPr>
+            <w:r>
+              <w:t>Please note that t</w:t>
+            </w:r>
+            <w:r>
+              <w:t xml:space="preserve">he order of usage is as follows : use the most specific geospatial relationship by preference. E.g. if the spatial description is a </w:t>
+            </w:r>
+            <w:proofErr w:type="spellStart"/>
+            <w:r>
+              <w:t>bbox</w:t>
+            </w:r>
+            <w:proofErr w:type="spellEnd"/>
+            <w:r>
+              <w:t xml:space="preserve">, use </w:t>
+            </w:r>
+            <w:proofErr w:type="spellStart"/>
+            <w:r>
+              <w:t>dcat</w:t>
+            </w:r>
+            <w:proofErr w:type="spellEnd"/>
+            <w:r>
+              <w:t xml:space="preserve"> :</w:t>
+            </w:r>
+            <w:proofErr w:type="spellStart"/>
+            <w:r>
+              <w:t>bbox</w:t>
+            </w:r>
+            <w:proofErr w:type="spellEnd"/>
+            <w:r>
+              <w:t xml:space="preserve">, otherwise use </w:t>
+            </w:r>
+            <w:proofErr w:type="spellStart"/>
+            <w:r>
+              <w:t>locn:geometry</w:t>
+            </w:r>
+            <w:proofErr w:type="spellEnd"/>
+          </w:p>
+        </w:tc>
+      </w:tr>
+    </w:tbl>
+    <w:p>
+      <w:pPr>
+        <w:pStyle w:val="Text3"/>
+        <w:rPr>
+          <w:lang w:val="en-US"/>
+        </w:rPr>
+      </w:pPr>
+    </w:p>
+    <w:p>
+      <w:pPr>
+        <w:pStyle w:val="Heading3"/>
+      </w:pPr>
+      <w:bookmarkStart w:id="217" w:name="_Toc20834501"/>
+      <w:r>
+        <w:t>Optional properties for Location</w:t>
       </w:r>
       <w:bookmarkEnd w:id="217"/>
     </w:p>
@@ -23605,334 +23957,6 @@
               <w:pStyle w:val="Tableentry"/>
             </w:pPr>
             <w:r>
-              <w:t>bounding box</w:t>
-            </w:r>
-          </w:p>
-        </w:tc>
-        <w:tc>
-          <w:tcPr>
-            <w:tcW w:w="1842" w:type="dxa"/>
-          </w:tcPr>
-          <w:p>
-            <w:pPr>
-              <w:pStyle w:val="Tableentry"/>
-            </w:pPr>
-            <w:proofErr w:type="spellStart"/>
-            <w:r>
-              <w:t>dcat:bbox</w:t>
-            </w:r>
-            <w:proofErr w:type="spellEnd"/>
-          </w:p>
-        </w:tc>
-        <w:tc>
-          <w:tcPr>
-            <w:tcW w:w="1985" w:type="dxa"/>
-          </w:tcPr>
-          <w:p>
-            <w:pPr>
-              <w:pStyle w:val="Tableentry"/>
-            </w:pPr>
-            <w:proofErr w:type="spellStart"/>
-            <w:r>
-              <w:t>rdfs:Literal</w:t>
-            </w:r>
-            <w:proofErr w:type="spellEnd"/>
-          </w:p>
-        </w:tc>
-        <w:tc>
-          <w:tcPr>
-            <w:tcW w:w="3260" w:type="dxa"/>
-          </w:tcPr>
-          <w:p>
-            <w:pPr>
-              <w:pStyle w:val="Tableentry"/>
-            </w:pPr>
-            <w:r>
-              <w:t xml:space="preserve">This property refers to </w:t>
-            </w:r>
-            <w:proofErr w:type="spellStart"/>
-            <w:r>
-              <w:t>he</w:t>
-            </w:r>
-            <w:proofErr w:type="spellEnd"/>
-            <w:r>
-              <w:t xml:space="preserve"> geographic bounding box of a resource.</w:t>
-            </w:r>
-          </w:p>
-        </w:tc>
-        <w:tc>
-          <w:tcPr>
-            <w:tcW w:w="709" w:type="dxa"/>
-          </w:tcPr>
-          <w:p>
-            <w:pPr>
-              <w:pStyle w:val="Tableentry"/>
-            </w:pPr>
-            <w:r>
-              <w:t>0..1</w:t>
-            </w:r>
-          </w:p>
-        </w:tc>
-      </w:tr>
-      <w:tr>
-        <w:trPr>
-          <w:cantSplit/>
-        </w:trPr>
-        <w:tc>
-          <w:tcPr>
-            <w:tcW w:w="1101" w:type="dxa"/>
-          </w:tcPr>
-          <w:p>
-            <w:pPr>
-              <w:pStyle w:val="Tableentry"/>
-            </w:pPr>
-            <w:r>
-              <w:t>centroid</w:t>
-            </w:r>
-          </w:p>
-        </w:tc>
-        <w:tc>
-          <w:tcPr>
-            <w:tcW w:w="1842" w:type="dxa"/>
-          </w:tcPr>
-          <w:p>
-            <w:pPr>
-              <w:pStyle w:val="Tableentry"/>
-            </w:pPr>
-            <w:proofErr w:type="spellStart"/>
-            <w:r>
-              <w:t>dcat:cent</w:t>
-            </w:r>
-            <w:r>
-              <w:t>r</w:t>
-            </w:r>
-            <w:r>
-              <w:t>oid</w:t>
-            </w:r>
-            <w:proofErr w:type="spellEnd"/>
-          </w:p>
-        </w:tc>
-        <w:tc>
-          <w:tcPr>
-            <w:tcW w:w="1985" w:type="dxa"/>
-          </w:tcPr>
-          <w:p>
-            <w:pPr>
-              <w:pStyle w:val="Tableentry"/>
-            </w:pPr>
-            <w:proofErr w:type="spellStart"/>
-            <w:r>
-              <w:t>rdfs:Literal</w:t>
-            </w:r>
-            <w:proofErr w:type="spellEnd"/>
-          </w:p>
-        </w:tc>
-        <w:tc>
-          <w:tcPr>
-            <w:tcW w:w="3260" w:type="dxa"/>
-          </w:tcPr>
-          <w:p>
-            <w:pPr>
-              <w:pStyle w:val="Tableentry"/>
-            </w:pPr>
-            <w:r>
-              <w:t>This property refers to t</w:t>
-            </w:r>
-            <w:r>
-              <w:t xml:space="preserve">he geographic </w:t>
-            </w:r>
-            <w:proofErr w:type="spellStart"/>
-            <w:r>
-              <w:t>center</w:t>
-            </w:r>
-            <w:proofErr w:type="spellEnd"/>
-            <w:r>
-              <w:t xml:space="preserve"> (centroid) of a resource.</w:t>
-            </w:r>
-          </w:p>
-        </w:tc>
-        <w:tc>
-          <w:tcPr>
-            <w:tcW w:w="709" w:type="dxa"/>
-          </w:tcPr>
-          <w:p>
-            <w:pPr>
-              <w:pStyle w:val="Tableentry"/>
-            </w:pPr>
-            <w:r>
-              <w:t>0..1</w:t>
-            </w:r>
-          </w:p>
-        </w:tc>
-      </w:tr>
-      <w:tr>
-        <w:trPr>
-          <w:cantSplit/>
-        </w:trPr>
-        <w:tc>
-          <w:tcPr>
-            <w:tcW w:w="8897" w:type="dxa"/>
-            <w:gridSpan w:val="5"/>
-          </w:tcPr>
-          <w:p>
-            <w:pPr>
-              <w:pStyle w:val="Tableentry"/>
-            </w:pPr>
-            <w:r>
-              <w:t>Please note that t</w:t>
-            </w:r>
-            <w:r>
-              <w:t xml:space="preserve">he order of usage is as follows : use the most specific geospatial relationship by preference. E.g. if the spatial description is a </w:t>
-            </w:r>
-            <w:proofErr w:type="spellStart"/>
-            <w:r>
-              <w:t>bbox</w:t>
-            </w:r>
-            <w:proofErr w:type="spellEnd"/>
-            <w:r>
-              <w:t xml:space="preserve">, use </w:t>
-            </w:r>
-            <w:proofErr w:type="spellStart"/>
-            <w:r>
-              <w:t>dcat</w:t>
-            </w:r>
-            <w:proofErr w:type="spellEnd"/>
-            <w:r>
-              <w:t xml:space="preserve"> :</w:t>
-            </w:r>
-            <w:proofErr w:type="spellStart"/>
-            <w:r>
-              <w:t>bbox</w:t>
-            </w:r>
-            <w:proofErr w:type="spellEnd"/>
-            <w:r>
-              <w:t xml:space="preserve">, otherwise use </w:t>
-            </w:r>
-            <w:proofErr w:type="spellStart"/>
-            <w:r>
-              <w:t>locn:geometry</w:t>
-            </w:r>
-            <w:proofErr w:type="spellEnd"/>
-          </w:p>
-        </w:tc>
-      </w:tr>
-    </w:tbl>
-    <w:p>
-      <w:pPr>
-        <w:pStyle w:val="Text3"/>
-        <w:rPr>
-          <w:lang w:val="en-US"/>
-        </w:rPr>
-      </w:pPr>
-    </w:p>
-    <w:p>
-      <w:pPr>
-        <w:pStyle w:val="Heading3"/>
-      </w:pPr>
-      <w:bookmarkStart w:id="218" w:name="_Toc20834501"/>
-      <w:r>
-        <w:t>Optional properties for Location</w:t>
-      </w:r>
-      <w:bookmarkEnd w:id="218"/>
-    </w:p>
-    <w:tbl>
-      <w:tblPr>
-        <w:tblStyle w:val="TableGrid"/>
-        <w:tblW w:w="8897" w:type="dxa"/>
-        <w:tblLayout w:type="fixed"/>
-        <w:tblLook w:val="04A0" w:firstRow="1" w:lastRow="0" w:firstColumn="1" w:lastColumn="0" w:noHBand="0" w:noVBand="1"/>
-      </w:tblPr>
-      <w:tblGrid>
-        <w:gridCol w:w="1101"/>
-        <w:gridCol w:w="1842"/>
-        <w:gridCol w:w="1985"/>
-        <w:gridCol w:w="3260"/>
-        <w:gridCol w:w="709"/>
-      </w:tblGrid>
-      <w:tr>
-        <w:trPr>
-          <w:cnfStyle w:val="100000000000" w:firstRow="1" w:lastRow="0" w:firstColumn="0" w:lastColumn="0" w:oddVBand="0" w:evenVBand="0" w:oddHBand="0" w:evenHBand="0" w:firstRowFirstColumn="0" w:firstRowLastColumn="0" w:lastRowFirstColumn="0" w:lastRowLastColumn="0"/>
-          <w:cantSplit/>
-        </w:trPr>
-        <w:tc>
-          <w:tcPr>
-            <w:tcW w:w="1101" w:type="dxa"/>
-          </w:tcPr>
-          <w:p>
-            <w:pPr>
-              <w:pStyle w:val="Tableheading"/>
-            </w:pPr>
-            <w:r>
-              <w:t>Property</w:t>
-            </w:r>
-          </w:p>
-        </w:tc>
-        <w:tc>
-          <w:tcPr>
-            <w:tcW w:w="1842" w:type="dxa"/>
-          </w:tcPr>
-          <w:p>
-            <w:pPr>
-              <w:pStyle w:val="Tableheading"/>
-            </w:pPr>
-            <w:r>
-              <w:t>URI</w:t>
-            </w:r>
-          </w:p>
-        </w:tc>
-        <w:tc>
-          <w:tcPr>
-            <w:tcW w:w="1985" w:type="dxa"/>
-          </w:tcPr>
-          <w:p>
-            <w:pPr>
-              <w:pStyle w:val="Tableheading"/>
-            </w:pPr>
-            <w:r>
-              <w:t>Range</w:t>
-            </w:r>
-          </w:p>
-        </w:tc>
-        <w:tc>
-          <w:tcPr>
-            <w:tcW w:w="3260" w:type="dxa"/>
-          </w:tcPr>
-          <w:p>
-            <w:pPr>
-              <w:pStyle w:val="Tableheading"/>
-            </w:pPr>
-            <w:r>
-              <w:t>Usage note</w:t>
-            </w:r>
-          </w:p>
-        </w:tc>
-        <w:tc>
-          <w:tcPr>
-            <w:tcW w:w="709" w:type="dxa"/>
-          </w:tcPr>
-          <w:p>
-            <w:pPr>
-              <w:pStyle w:val="Tableheading"/>
-            </w:pPr>
-            <w:r>
-              <w:t>Card.</w:t>
-            </w:r>
-          </w:p>
-        </w:tc>
-      </w:tr>
-      <w:tr>
-        <w:trPr>
-          <w:cantSplit/>
-        </w:trPr>
-        <w:tc>
-          <w:tcPr>
-            <w:tcW w:w="1101" w:type="dxa"/>
-          </w:tcPr>
-          <w:p>
-            <w:pPr>
-              <w:pStyle w:val="Tableentry"/>
-            </w:pPr>
-            <w:r>
               <w:t>geometry</w:t>
             </w:r>
           </w:p>
@@ -24016,22 +24040,22 @@
       <w:pPr>
         <w:pStyle w:val="Heading2"/>
       </w:pPr>
-      <w:bookmarkStart w:id="219" w:name="_Toc20834502"/>
+      <w:bookmarkStart w:id="218" w:name="_Toc20834502"/>
       <w:r>
         <w:t>Period of Time</w:t>
       </w:r>
-      <w:bookmarkEnd w:id="215"/>
-      <w:bookmarkEnd w:id="219"/>
+      <w:bookmarkEnd w:id="214"/>
+      <w:bookmarkEnd w:id="218"/>
     </w:p>
     <w:p>
       <w:pPr>
         <w:pStyle w:val="Heading3"/>
       </w:pPr>
-      <w:bookmarkStart w:id="220" w:name="_Toc20834503"/>
+      <w:bookmarkStart w:id="219" w:name="_Toc20834503"/>
       <w:r>
         <w:t>Recommended properties for Period of Time</w:t>
       </w:r>
-      <w:bookmarkEnd w:id="220"/>
+      <w:bookmarkEnd w:id="219"/>
     </w:p>
     <w:tbl>
       <w:tblPr>
@@ -24359,14 +24383,14 @@
       <w:pPr>
         <w:pStyle w:val="Heading3"/>
       </w:pPr>
-      <w:bookmarkStart w:id="221" w:name="_Toc525647792"/>
-      <w:bookmarkStart w:id="222" w:name="_Toc20834504"/>
+      <w:bookmarkStart w:id="220" w:name="_Toc525647792"/>
+      <w:bookmarkStart w:id="221" w:name="_Toc20834504"/>
       <w:r>
         <w:lastRenderedPageBreak/>
         <w:t>Optional properties for Period of Time</w:t>
       </w:r>
+      <w:bookmarkEnd w:id="220"/>
       <w:bookmarkEnd w:id="221"/>
-      <w:bookmarkEnd w:id="222"/>
     </w:p>
     <w:tbl>
       <w:tblPr>
@@ -24632,38 +24656,39 @@
           <w:lang w:val="en-US"/>
         </w:rPr>
       </w:pPr>
-      <w:bookmarkStart w:id="223" w:name="_Toc429930848"/>
-      <w:bookmarkStart w:id="224" w:name="_Toc430520850"/>
-      <w:bookmarkStart w:id="225" w:name="_Toc430520915"/>
-      <w:bookmarkStart w:id="226" w:name="_Toc430521111"/>
-      <w:bookmarkStart w:id="227" w:name="_Toc430521204"/>
-      <w:bookmarkStart w:id="228" w:name="_Toc430857098"/>
-      <w:bookmarkStart w:id="229" w:name="_Toc429909291"/>
-      <w:bookmarkStart w:id="230" w:name="_Toc429930379"/>
-      <w:bookmarkStart w:id="231" w:name="_Toc429930849"/>
-      <w:bookmarkStart w:id="232" w:name="_Toc430520851"/>
-      <w:bookmarkStart w:id="233" w:name="_Toc430520916"/>
-      <w:bookmarkStart w:id="234" w:name="_Toc430521112"/>
-      <w:bookmarkStart w:id="235" w:name="_Toc430521205"/>
-      <w:bookmarkStart w:id="236" w:name="_Toc430857099"/>
-      <w:bookmarkStart w:id="237" w:name="_Toc429909292"/>
-      <w:bookmarkStart w:id="238" w:name="_Toc429930380"/>
-      <w:bookmarkStart w:id="239" w:name="_Toc429930850"/>
-      <w:bookmarkStart w:id="240" w:name="_Toc430520852"/>
-      <w:bookmarkStart w:id="241" w:name="_Toc430520917"/>
-      <w:bookmarkStart w:id="242" w:name="_Toc430521113"/>
-      <w:bookmarkStart w:id="243" w:name="_Toc430521206"/>
-      <w:bookmarkStart w:id="244" w:name="_Toc430857100"/>
-      <w:bookmarkStart w:id="245" w:name="_Toc429909305"/>
-      <w:bookmarkStart w:id="246" w:name="_Toc429930393"/>
-      <w:bookmarkStart w:id="247" w:name="_Toc429930863"/>
-      <w:bookmarkStart w:id="248" w:name="_Toc430520865"/>
-      <w:bookmarkStart w:id="249" w:name="_Toc430520930"/>
-      <w:bookmarkStart w:id="250" w:name="_Toc430521126"/>
-      <w:bookmarkStart w:id="251" w:name="_Toc430521219"/>
-      <w:bookmarkStart w:id="252" w:name="_Toc430857113"/>
-      <w:bookmarkStart w:id="253" w:name="_Ref352005921"/>
-      <w:bookmarkStart w:id="254" w:name="_Toc525647793"/>
+      <w:bookmarkStart w:id="222" w:name="_Toc429930848"/>
+      <w:bookmarkStart w:id="223" w:name="_Toc430520850"/>
+      <w:bookmarkStart w:id="224" w:name="_Toc430520915"/>
+      <w:bookmarkStart w:id="225" w:name="_Toc430521111"/>
+      <w:bookmarkStart w:id="226" w:name="_Toc430521204"/>
+      <w:bookmarkStart w:id="227" w:name="_Toc430857098"/>
+      <w:bookmarkStart w:id="228" w:name="_Toc429909291"/>
+      <w:bookmarkStart w:id="229" w:name="_Toc429930379"/>
+      <w:bookmarkStart w:id="230" w:name="_Toc429930849"/>
+      <w:bookmarkStart w:id="231" w:name="_Toc430520851"/>
+      <w:bookmarkStart w:id="232" w:name="_Toc430520916"/>
+      <w:bookmarkStart w:id="233" w:name="_Toc430521112"/>
+      <w:bookmarkStart w:id="234" w:name="_Toc430521205"/>
+      <w:bookmarkStart w:id="235" w:name="_Toc430857099"/>
+      <w:bookmarkStart w:id="236" w:name="_Toc429909292"/>
+      <w:bookmarkStart w:id="237" w:name="_Toc429930380"/>
+      <w:bookmarkStart w:id="238" w:name="_Toc429930850"/>
+      <w:bookmarkStart w:id="239" w:name="_Toc430520852"/>
+      <w:bookmarkStart w:id="240" w:name="_Toc430520917"/>
+      <w:bookmarkStart w:id="241" w:name="_Toc430521113"/>
+      <w:bookmarkStart w:id="242" w:name="_Toc430521206"/>
+      <w:bookmarkStart w:id="243" w:name="_Toc430857100"/>
+      <w:bookmarkStart w:id="244" w:name="_Toc429909305"/>
+      <w:bookmarkStart w:id="245" w:name="_Toc429930393"/>
+      <w:bookmarkStart w:id="246" w:name="_Toc429930863"/>
+      <w:bookmarkStart w:id="247" w:name="_Toc430520865"/>
+      <w:bookmarkStart w:id="248" w:name="_Toc430520930"/>
+      <w:bookmarkStart w:id="249" w:name="_Toc430521126"/>
+      <w:bookmarkStart w:id="250" w:name="_Toc430521219"/>
+      <w:bookmarkStart w:id="251" w:name="_Toc430857113"/>
+      <w:bookmarkStart w:id="252" w:name="_Ref352005921"/>
+      <w:bookmarkStart w:id="253" w:name="_Toc525647793"/>
+      <w:bookmarkEnd w:id="222"/>
       <w:bookmarkEnd w:id="223"/>
       <w:bookmarkEnd w:id="224"/>
       <w:bookmarkEnd w:id="225"/>
@@ -24693,27 +24718,26 @@
       <w:bookmarkEnd w:id="249"/>
       <w:bookmarkEnd w:id="250"/>
       <w:bookmarkEnd w:id="251"/>
-      <w:bookmarkEnd w:id="252"/>
     </w:p>
     <w:p>
       <w:pPr>
         <w:pStyle w:val="Heading2"/>
       </w:pPr>
-      <w:bookmarkStart w:id="255" w:name="_Toc20834505"/>
+      <w:bookmarkStart w:id="254" w:name="_Toc20834505"/>
       <w:r>
         <w:t>Relationship</w:t>
       </w:r>
-      <w:bookmarkEnd w:id="255"/>
+      <w:bookmarkEnd w:id="254"/>
     </w:p>
     <w:p>
       <w:pPr>
         <w:pStyle w:val="Heading3"/>
       </w:pPr>
-      <w:bookmarkStart w:id="256" w:name="_Toc20834506"/>
+      <w:bookmarkStart w:id="255" w:name="_Toc20834506"/>
       <w:r>
         <w:t>Mandatory properties for Relationship</w:t>
       </w:r>
-      <w:bookmarkEnd w:id="256"/>
+      <w:bookmarkEnd w:id="255"/>
     </w:p>
     <w:tbl>
       <w:tblPr>
@@ -24985,7 +25009,7 @@
       <w:pPr>
         <w:pStyle w:val="Heading1"/>
       </w:pPr>
-      <w:bookmarkStart w:id="257" w:name="_Toc20834507"/>
+      <w:bookmarkStart w:id="256" w:name="_Toc20834507"/>
       <w:r>
         <w:lastRenderedPageBreak/>
         <w:t>Controlled</w:t>
@@ -24993,24 +25017,24 @@
       <w:r>
         <w:t xml:space="preserve"> Vocabularies</w:t>
       </w:r>
+      <w:bookmarkEnd w:id="252"/>
       <w:bookmarkEnd w:id="253"/>
-      <w:bookmarkEnd w:id="254"/>
-      <w:bookmarkEnd w:id="257"/>
+      <w:bookmarkEnd w:id="256"/>
     </w:p>
     <w:p>
       <w:pPr>
         <w:pStyle w:val="Heading2"/>
       </w:pPr>
-      <w:bookmarkStart w:id="258" w:name="_Toc525647794"/>
-      <w:bookmarkStart w:id="259" w:name="_Toc20834508"/>
+      <w:bookmarkStart w:id="257" w:name="_Toc525647794"/>
+      <w:bookmarkStart w:id="258" w:name="_Toc20834508"/>
       <w:r>
         <w:t xml:space="preserve">Requirements for controlled </w:t>
       </w:r>
       <w:r>
         <w:t>vocabularies</w:t>
       </w:r>
+      <w:bookmarkEnd w:id="257"/>
       <w:bookmarkEnd w:id="258"/>
-      <w:bookmarkEnd w:id="259"/>
     </w:p>
     <w:p>
       <w:pPr>
@@ -25269,23 +25293,23 @@
       <w:pPr>
         <w:pStyle w:val="Heading2"/>
       </w:pPr>
-      <w:bookmarkStart w:id="260" w:name="_Ref355169891"/>
-      <w:bookmarkStart w:id="261" w:name="_Ref355810277"/>
-      <w:bookmarkStart w:id="262" w:name="_Toc525647795"/>
-      <w:bookmarkStart w:id="263" w:name="_Toc20834509"/>
+      <w:bookmarkStart w:id="259" w:name="_Ref355169891"/>
+      <w:bookmarkStart w:id="260" w:name="_Ref355810277"/>
+      <w:bookmarkStart w:id="261" w:name="_Toc525647795"/>
+      <w:bookmarkStart w:id="262" w:name="_Toc20834509"/>
       <w:r>
         <w:t>Controlled vocabularies</w:t>
       </w:r>
+      <w:bookmarkEnd w:id="259"/>
+      <w:r>
+        <w:t xml:space="preserve"> to be </w:t>
+      </w:r>
+      <w:r>
+        <w:t>used</w:t>
+      </w:r>
       <w:bookmarkEnd w:id="260"/>
-      <w:r>
-        <w:t xml:space="preserve"> to be </w:t>
-      </w:r>
-      <w:r>
-        <w:t>used</w:t>
-      </w:r>
       <w:bookmarkEnd w:id="261"/>
       <w:bookmarkEnd w:id="262"/>
-      <w:bookmarkEnd w:id="263"/>
     </w:p>
     <w:p>
       <w:pPr>
@@ -26564,34 +26588,34 @@
           <w:lang w:val="en-GB"/>
         </w:rPr>
       </w:pPr>
-      <w:bookmarkStart w:id="274" w:name="_Toc429930867"/>
-      <w:bookmarkStart w:id="275" w:name="_Toc430520869"/>
-      <w:bookmarkStart w:id="276" w:name="_Toc430520934"/>
-      <w:bookmarkStart w:id="277" w:name="_Toc430521130"/>
-      <w:bookmarkStart w:id="278" w:name="_Toc430521223"/>
-      <w:bookmarkStart w:id="279" w:name="_Toc430857117"/>
-      <w:bookmarkStart w:id="280" w:name="_Toc525647796"/>
-      <w:bookmarkStart w:id="281" w:name="_Ref352084720"/>
-      <w:bookmarkEnd w:id="274"/>
-      <w:bookmarkEnd w:id="275"/>
-      <w:bookmarkEnd w:id="276"/>
-      <w:bookmarkEnd w:id="277"/>
-      <w:bookmarkEnd w:id="278"/>
-      <w:bookmarkEnd w:id="279"/>
+      <w:bookmarkStart w:id="263" w:name="_Toc429930867"/>
+      <w:bookmarkStart w:id="264" w:name="_Toc430520869"/>
+      <w:bookmarkStart w:id="265" w:name="_Toc430520934"/>
+      <w:bookmarkStart w:id="266" w:name="_Toc430521130"/>
+      <w:bookmarkStart w:id="267" w:name="_Toc430521223"/>
+      <w:bookmarkStart w:id="268" w:name="_Toc430857117"/>
+      <w:bookmarkStart w:id="269" w:name="_Toc525647796"/>
+      <w:bookmarkStart w:id="270" w:name="_Ref352084720"/>
+      <w:bookmarkEnd w:id="263"/>
+      <w:bookmarkEnd w:id="264"/>
+      <w:bookmarkEnd w:id="265"/>
+      <w:bookmarkEnd w:id="266"/>
+      <w:bookmarkEnd w:id="267"/>
+      <w:bookmarkEnd w:id="268"/>
     </w:p>
     <w:p>
       <w:pPr>
         <w:pStyle w:val="Heading2"/>
       </w:pPr>
-      <w:bookmarkStart w:id="282" w:name="_Toc20834510"/>
+      <w:bookmarkStart w:id="271" w:name="_Toc20834510"/>
       <w:r>
         <w:t xml:space="preserve">Other controlled </w:t>
       </w:r>
       <w:r>
         <w:t>vocabularies</w:t>
       </w:r>
-      <w:bookmarkEnd w:id="280"/>
-      <w:bookmarkEnd w:id="282"/>
+      <w:bookmarkEnd w:id="269"/>
+      <w:bookmarkEnd w:id="271"/>
     </w:p>
     <w:p>
       <w:pPr>
@@ -26708,16 +26732,16 @@
       <w:pPr>
         <w:pStyle w:val="Heading2"/>
       </w:pPr>
-      <w:bookmarkStart w:id="288" w:name="_Toc525647797"/>
-      <w:bookmarkStart w:id="289" w:name="_Toc20834511"/>
+      <w:bookmarkStart w:id="272" w:name="_Toc525647797"/>
+      <w:bookmarkStart w:id="273" w:name="_Toc20834511"/>
       <w:r>
         <w:t>Licence</w:t>
       </w:r>
       <w:r>
         <w:t xml:space="preserve"> vocabularies</w:t>
       </w:r>
-      <w:bookmarkEnd w:id="288"/>
-      <w:bookmarkEnd w:id="289"/>
+      <w:bookmarkEnd w:id="272"/>
+      <w:bookmarkEnd w:id="273"/>
     </w:p>
     <w:p>
       <w:pPr>
@@ -26944,14 +26968,14 @@
           <w:lang w:val="en-US"/>
         </w:rPr>
       </w:pPr>
-      <w:bookmarkStart w:id="298" w:name="_Toc415175847"/>
-      <w:bookmarkStart w:id="299" w:name="_Toc415224583"/>
-      <w:bookmarkStart w:id="300" w:name="_Toc415582057"/>
-      <w:bookmarkStart w:id="301" w:name="_Ref355785025"/>
-      <w:bookmarkStart w:id="302" w:name="_Ref355785042"/>
-      <w:bookmarkEnd w:id="298"/>
-      <w:bookmarkEnd w:id="299"/>
-      <w:bookmarkEnd w:id="300"/>
+      <w:bookmarkStart w:id="274" w:name="_Toc415175847"/>
+      <w:bookmarkStart w:id="275" w:name="_Toc415224583"/>
+      <w:bookmarkStart w:id="276" w:name="_Toc415582057"/>
+      <w:bookmarkStart w:id="277" w:name="_Ref355785025"/>
+      <w:bookmarkStart w:id="278" w:name="_Ref355785042"/>
+      <w:bookmarkEnd w:id="274"/>
+      <w:bookmarkEnd w:id="275"/>
+      <w:bookmarkEnd w:id="276"/>
       <w:r>
         <w:rPr>
           <w:lang w:val="en-US"/>
@@ -26963,36 +26987,36 @@
       <w:pPr>
         <w:pStyle w:val="Heading1"/>
       </w:pPr>
-      <w:bookmarkStart w:id="303" w:name="_Ref415759736"/>
-      <w:bookmarkStart w:id="304" w:name="_Ref421466199"/>
-      <w:bookmarkStart w:id="305" w:name="_Toc525647798"/>
-      <w:bookmarkStart w:id="306" w:name="_Toc20834512"/>
+      <w:bookmarkStart w:id="279" w:name="_Ref415759736"/>
+      <w:bookmarkStart w:id="280" w:name="_Ref421466199"/>
+      <w:bookmarkStart w:id="281" w:name="_Toc525647798"/>
+      <w:bookmarkStart w:id="282" w:name="_Toc20834512"/>
       <w:r>
         <w:lastRenderedPageBreak/>
         <w:t>Conformance Statement</w:t>
       </w:r>
+      <w:bookmarkEnd w:id="270"/>
+      <w:bookmarkEnd w:id="277"/>
+      <w:bookmarkEnd w:id="278"/>
+      <w:bookmarkEnd w:id="279"/>
+      <w:bookmarkEnd w:id="280"/>
       <w:bookmarkEnd w:id="281"/>
-      <w:bookmarkEnd w:id="301"/>
-      <w:bookmarkEnd w:id="302"/>
-      <w:bookmarkEnd w:id="303"/>
-      <w:bookmarkEnd w:id="304"/>
-      <w:bookmarkEnd w:id="305"/>
-      <w:bookmarkEnd w:id="306"/>
+      <w:bookmarkEnd w:id="282"/>
     </w:p>
     <w:p>
       <w:pPr>
         <w:pStyle w:val="Heading2"/>
       </w:pPr>
-      <w:bookmarkStart w:id="307" w:name="_Toc525647799"/>
-      <w:bookmarkStart w:id="308" w:name="_Toc20834513"/>
+      <w:bookmarkStart w:id="283" w:name="_Toc525647799"/>
+      <w:bookmarkStart w:id="284" w:name="_Toc20834513"/>
       <w:r>
         <w:t xml:space="preserve">Provider </w:t>
       </w:r>
       <w:r>
         <w:t>requirements</w:t>
       </w:r>
-      <w:bookmarkEnd w:id="307"/>
-      <w:bookmarkEnd w:id="308"/>
+      <w:bookmarkEnd w:id="283"/>
+      <w:bookmarkEnd w:id="284"/>
     </w:p>
     <w:p>
       <w:pPr>
@@ -27384,16 +27408,16 @@
       <w:pPr>
         <w:pStyle w:val="Heading2"/>
       </w:pPr>
-      <w:bookmarkStart w:id="309" w:name="_Toc525647800"/>
-      <w:bookmarkStart w:id="310" w:name="_Toc20834514"/>
+      <w:bookmarkStart w:id="285" w:name="_Toc525647800"/>
+      <w:bookmarkStart w:id="286" w:name="_Toc20834514"/>
       <w:r>
         <w:t xml:space="preserve">Receiver </w:t>
       </w:r>
       <w:r>
         <w:t>requirements</w:t>
       </w:r>
-      <w:bookmarkEnd w:id="309"/>
-      <w:bookmarkEnd w:id="310"/>
+      <w:bookmarkEnd w:id="285"/>
+      <w:bookmarkEnd w:id="286"/>
     </w:p>
     <w:p>
       <w:pPr>
@@ -27546,15 +27570,15 @@
       <w:pPr>
         <w:pStyle w:val="Heading1"/>
       </w:pPr>
-      <w:bookmarkStart w:id="311" w:name="_Ref430857028"/>
-      <w:bookmarkStart w:id="312" w:name="_Toc525647801"/>
-      <w:bookmarkStart w:id="313" w:name="_Toc20834515"/>
+      <w:bookmarkStart w:id="287" w:name="_Ref430857028"/>
+      <w:bookmarkStart w:id="288" w:name="_Toc525647801"/>
+      <w:bookmarkStart w:id="289" w:name="_Toc20834515"/>
       <w:r>
         <w:t>Agent roles</w:t>
       </w:r>
-      <w:bookmarkEnd w:id="311"/>
-      <w:bookmarkEnd w:id="312"/>
-      <w:bookmarkEnd w:id="313"/>
+      <w:bookmarkEnd w:id="287"/>
+      <w:bookmarkEnd w:id="288"/>
+      <w:bookmarkEnd w:id="289"/>
     </w:p>
     <w:p>
       <w:pPr>
@@ -27562,16 +27586,16 @@
           <w:lang w:val="en-US"/>
         </w:rPr>
       </w:pPr>
-      <w:bookmarkStart w:id="314" w:name="_Toc429930404"/>
-      <w:bookmarkStart w:id="315" w:name="_Toc429930875"/>
-      <w:bookmarkStart w:id="316" w:name="_Toc430520876"/>
-      <w:bookmarkStart w:id="317" w:name="_Toc430520941"/>
-      <w:bookmarkStart w:id="318" w:name="_Toc430521137"/>
-      <w:bookmarkEnd w:id="314"/>
-      <w:bookmarkEnd w:id="315"/>
-      <w:bookmarkEnd w:id="316"/>
-      <w:bookmarkEnd w:id="317"/>
-      <w:bookmarkEnd w:id="318"/>
+      <w:bookmarkStart w:id="290" w:name="_Toc429930404"/>
+      <w:bookmarkStart w:id="291" w:name="_Toc429930875"/>
+      <w:bookmarkStart w:id="292" w:name="_Toc430520876"/>
+      <w:bookmarkStart w:id="293" w:name="_Toc430520941"/>
+      <w:bookmarkStart w:id="294" w:name="_Toc430521137"/>
+      <w:bookmarkEnd w:id="290"/>
+      <w:bookmarkEnd w:id="291"/>
+      <w:bookmarkEnd w:id="292"/>
+      <w:bookmarkEnd w:id="293"/>
+      <w:bookmarkEnd w:id="294"/>
       <w:r>
         <w:rPr>
           <w:lang w:val="en-US"/>
@@ -27597,7 +27621,16 @@
           <w:noProof/>
           <w:lang w:val="en-US"/>
         </w:rPr>
-        <w:t>dct:publisher</w:t>
+        <w:t>dct:p</w:t>
+      </w:r>
+      <w:bookmarkStart w:id="295" w:name="_GoBack"/>
+      <w:bookmarkEnd w:id="295"/>
+      <w:r>
+        <w:rPr>
+          <w:noProof/>
+          <w:lang w:val="en-US"/>
+        </w:rPr>
+        <w:t>ublisher</w:t>
       </w:r>
       <w:r>
         <w:rPr>
@@ -28252,13 +28285,13 @@
       <w:pPr>
         <w:pStyle w:val="Heading1"/>
       </w:pPr>
-      <w:bookmarkStart w:id="328" w:name="_Toc430521230"/>
-      <w:bookmarkStart w:id="329" w:name="_Toc430857124"/>
-      <w:bookmarkStart w:id="330" w:name="_Ref352005932"/>
-      <w:bookmarkStart w:id="331" w:name="_Toc525647802"/>
-      <w:bookmarkStart w:id="332" w:name="_Toc20834516"/>
-      <w:bookmarkEnd w:id="328"/>
-      <w:bookmarkEnd w:id="329"/>
+      <w:bookmarkStart w:id="296" w:name="_Toc430521230"/>
+      <w:bookmarkStart w:id="297" w:name="_Toc430857124"/>
+      <w:bookmarkStart w:id="298" w:name="_Ref352005932"/>
+      <w:bookmarkStart w:id="299" w:name="_Toc525647802"/>
+      <w:bookmarkStart w:id="300" w:name="_Toc20834516"/>
+      <w:bookmarkEnd w:id="296"/>
+      <w:bookmarkEnd w:id="297"/>
       <w:r>
         <w:lastRenderedPageBreak/>
         <w:t xml:space="preserve">Accessibility and Multilingual </w:t>
@@ -28266,9 +28299,9 @@
       <w:r>
         <w:t>Aspects</w:t>
       </w:r>
-      <w:bookmarkEnd w:id="330"/>
-      <w:bookmarkEnd w:id="331"/>
-      <w:bookmarkEnd w:id="332"/>
+      <w:bookmarkEnd w:id="298"/>
+      <w:bookmarkEnd w:id="299"/>
+      <w:bookmarkEnd w:id="300"/>
     </w:p>
     <w:p>
       <w:pPr>
@@ -28691,7 +28724,7 @@
         </w:rPr>
         <w:t>How multilingual information is handled in systems, for example in indexing and user interfaces, is outside of the scope of this Application Profile.</w:t>
       </w:r>
-      <w:bookmarkStart w:id="336" w:name="_Ref352005955"/>
+      <w:bookmarkStart w:id="301" w:name="_Ref352005955"/>
       <w:r>
         <w:rPr>
           <w:lang w:val="en-US"/>
@@ -28703,17 +28736,17 @@
       <w:pPr>
         <w:pStyle w:val="Heading1"/>
       </w:pPr>
-      <w:bookmarkStart w:id="337" w:name="_Ref430857010"/>
-      <w:bookmarkStart w:id="338" w:name="_Toc525647803"/>
-      <w:bookmarkStart w:id="339" w:name="_Toc20834517"/>
+      <w:bookmarkStart w:id="302" w:name="_Ref430857010"/>
+      <w:bookmarkStart w:id="303" w:name="_Toc525647803"/>
+      <w:bookmarkStart w:id="304" w:name="_Toc20834517"/>
       <w:r>
         <w:lastRenderedPageBreak/>
         <w:t>Acknowledgements</w:t>
       </w:r>
-      <w:bookmarkEnd w:id="336"/>
-      <w:bookmarkEnd w:id="337"/>
-      <w:bookmarkEnd w:id="338"/>
-      <w:bookmarkEnd w:id="339"/>
+      <w:bookmarkEnd w:id="301"/>
+      <w:bookmarkEnd w:id="302"/>
+      <w:bookmarkEnd w:id="303"/>
+      <w:bookmarkEnd w:id="304"/>
     </w:p>
     <w:p>
       <w:pPr>
@@ -31716,14 +31749,14 @@
       <w:pPr>
         <w:pStyle w:val="Annex1"/>
       </w:pPr>
-      <w:bookmarkStart w:id="340" w:name="_Toc525647804"/>
-      <w:bookmarkStart w:id="341" w:name="_Toc20834518"/>
+      <w:bookmarkStart w:id="305" w:name="_Toc525647804"/>
+      <w:bookmarkStart w:id="306" w:name="_Toc20834518"/>
       <w:r>
         <w:lastRenderedPageBreak/>
         <w:t>Quick reference of classes and properties</w:t>
       </w:r>
-      <w:bookmarkEnd w:id="340"/>
-      <w:bookmarkEnd w:id="341"/>
+      <w:bookmarkEnd w:id="305"/>
+      <w:bookmarkEnd w:id="306"/>
     </w:p>
     <w:tbl>
       <w:tblPr>
@@ -34757,16 +34790,16 @@
       <w:pPr>
         <w:pStyle w:val="Annex1"/>
       </w:pPr>
-      <w:bookmarkStart w:id="342" w:name="_Toc430520880"/>
-      <w:bookmarkStart w:id="343" w:name="_Toc525647806"/>
-      <w:bookmarkStart w:id="344" w:name="_Toc20834519"/>
-      <w:bookmarkEnd w:id="342"/>
+      <w:bookmarkStart w:id="307" w:name="_Toc430520880"/>
+      <w:bookmarkStart w:id="308" w:name="_Toc525647806"/>
+      <w:bookmarkStart w:id="309" w:name="_Toc20834519"/>
+      <w:bookmarkEnd w:id="307"/>
       <w:r>
         <w:lastRenderedPageBreak/>
         <w:t>Change Log</w:t>
       </w:r>
-      <w:bookmarkEnd w:id="343"/>
-      <w:bookmarkEnd w:id="344"/>
+      <w:bookmarkEnd w:id="308"/>
+      <w:bookmarkEnd w:id="309"/>
     </w:p>
     <w:p>
       <w:pPr>
@@ -54195,8 +54228,8 @@
           <w:lang w:val="en-US"/>
         </w:rPr>
       </w:pPr>
-      <w:bookmarkStart w:id="345" w:name="_Ref526849046"/>
-      <w:bookmarkStart w:id="346" w:name="_Toc526849171"/>
+      <w:bookmarkStart w:id="310" w:name="_Ref526849046"/>
+      <w:bookmarkStart w:id="311" w:name="_Toc526849171"/>
       <w:r>
         <w:rPr>
           <w:lang w:val="en-US"/>
@@ -54216,8 +54249,8 @@
         </w:rPr>
         <w:t xml:space="preserve"> - DCAT Application Profile UML Class Diagram</w:t>
       </w:r>
-      <w:bookmarkEnd w:id="345"/>
-      <w:bookmarkEnd w:id="346"/>
+      <w:bookmarkEnd w:id="310"/>
+      <w:bookmarkEnd w:id="311"/>
     </w:p>
     <w:p>
       <w:pPr>
@@ -54974,7 +55007,7 @@
           <w:tag w:val="idDate"/>
           <w:id w:val="-1208420311"/>
           <w:dataBinding w:xpath="/ns0:ccMap[1]/ns0:ccElement_Date" w:storeItemID="{00000000-0000-0000-0000-000000000000}"/>
-          <w:date w:fullDate="2019-05-28T00:00:00Z">
+          <w:date w:fullDate="2019-11-20T00:00:00Z">
             <w:dateFormat w:val="dd/MM/yyyy"/>
             <w:lid w:val="en-US"/>
             <w:storeMappedDataAs w:val="dateTime"/>
@@ -55000,7 +55033,7 @@
                 <w:rPr>
                   <w:lang w:val="en-US"/>
                 </w:rPr>
-                <w:t>28/05/2019</w:t>
+                <w:t>20/11/2019</w:t>
               </w:r>
             </w:p>
           </w:tc>
@@ -55351,7 +55384,7 @@
               <w:tag w:val="idDate"/>
               <w:id w:val="930470226"/>
               <w:dataBinding w:xpath="/ns0:ccMap[1]/ns0:ccElement_Date" w:storeItemID="{00000000-0000-0000-0000-000000000000}"/>
-              <w:date w:fullDate="2019-10-03T00:00:00Z">
+              <w:date w:fullDate="2019-11-20T00:00:00Z">
                 <w:dateFormat w:val="dd/MM/yyyy"/>
                 <w:lid w:val="en-US"/>
                 <w:storeMappedDataAs w:val="dateTime"/>
@@ -55366,7 +55399,7 @@
                   <w:szCs w:val="15"/>
                   <w:lang w:val="en-US"/>
                 </w:rPr>
-                <w:t>03/10/2019</w:t>
+                <w:t>20/11/2019</w:t>
               </w:r>
             </w:sdtContent>
           </w:sdt>
@@ -55540,7 +55573,7 @@
               <w:sz w:val="15"/>
               <w:szCs w:val="15"/>
             </w:rPr>
-            <w:t>21/11/2019</w:t>
+            <w:t>29/11/2019</w:t>
           </w:r>
           <w:r>
             <w:rPr>
@@ -55699,7 +55732,25 @@
             <w:rPr>
               <w:lang w:val="en-US"/>
             </w:rPr>
-            <w:t>04/10/2019</w:t>
+            <w:t>20</w:t>
+          </w:r>
+          <w:r>
+            <w:rPr>
+              <w:lang w:val="en-US"/>
+            </w:rPr>
+            <w:t>/1</w:t>
+          </w:r>
+          <w:r>
+            <w:rPr>
+              <w:lang w:val="en-US"/>
+            </w:rPr>
+            <w:t>1</w:t>
+          </w:r>
+          <w:r>
+            <w:rPr>
+              <w:lang w:val="en-US"/>
+            </w:rPr>
+            <w:t>/2019</w:t>
           </w:r>
         </w:p>
       </w:tc>
@@ -55869,7 +55920,7 @@
               <w:sz w:val="15"/>
               <w:szCs w:val="15"/>
             </w:rPr>
-            <w:t>21/11/2019</w:t>
+            <w:t>29/11/2019</w:t>
           </w:r>
           <w:r>
             <w:rPr>
@@ -56744,35 +56795,15 @@
         </w:rPr>
         <w:t xml:space="preserve">DataCite Resource Identifier Scheme. </w:t>
       </w:r>
-      <w:r>
-        <w:fldChar w:fldCharType="begin"/>
-      </w:r>
-      <w:r>
-        <w:rPr>
-          <w:lang w:val="en-US"/>
-          <w:rPrChange w:id="198" w:author="Bert Van Nuffelen" w:date="2019-11-21T09:11:00Z">
-            <w:rPr/>
-          </w:rPrChange>
-        </w:rPr>
-        <w:instrText xml:space="preserve"> HYPERLINK "http://purl.org/spar/datacite/ResourceIdentifierScheme" </w:instrText>
-      </w:r>
-      <w:r>
-        <w:fldChar w:fldCharType="separate"/>
-      </w:r>
-      <w:r>
-        <w:rPr>
-          <w:rStyle w:val="Hyperlink"/>
-          <w:lang w:val="en-US"/>
-        </w:rPr>
-        <w:t>http://purl.org/spar/datacite/ResourceIdentifierScheme</w:t>
-      </w:r>
-      <w:r>
-        <w:rPr>
-          <w:rStyle w:val="Hyperlink"/>
-          <w:lang w:val="en-US"/>
-        </w:rPr>
-        <w:fldChar w:fldCharType="end"/>
-      </w:r>
+      <w:hyperlink r:id="rId20" w:history="1">
+        <w:r>
+          <w:rPr>
+            <w:rStyle w:val="Hyperlink"/>
+            <w:lang w:val="en-US"/>
+          </w:rPr>
+          <w:t>http://purl.org/spar/datacite/ResourceIdentifierScheme</w:t>
+        </w:r>
+      </w:hyperlink>
     </w:p>
   </w:footnote>
   <w:footnote w:id="21">
@@ -56808,35 +56839,15 @@
         </w:rPr>
         <w:t xml:space="preserve">Media Types </w:t>
       </w:r>
-      <w:r>
-        <w:fldChar w:fldCharType="begin"/>
-      </w:r>
-      <w:r>
-        <w:rPr>
-          <w:lang w:val="nl-NL"/>
-          <w:rPrChange w:id="264" w:author="Bert Van Nuffelen" w:date="2019-11-21T09:11:00Z">
-            <w:rPr/>
-          </w:rPrChange>
-        </w:rPr>
-        <w:instrText xml:space="preserve"> HYPERLINK "http://www.iana.org/assignments/media-types/" </w:instrText>
-      </w:r>
-      <w:r>
-        <w:fldChar w:fldCharType="separate"/>
-      </w:r>
-      <w:r>
-        <w:rPr>
-          <w:rStyle w:val="Hyperlink"/>
-          <w:lang w:val="nl-NL"/>
-        </w:rPr>
-        <w:t>http://www.iana.org/assignments/media-types/</w:t>
-      </w:r>
-      <w:r>
-        <w:rPr>
-          <w:rStyle w:val="Hyperlink"/>
-          <w:lang w:val="nl-NL"/>
-        </w:rPr>
-        <w:fldChar w:fldCharType="end"/>
-      </w:r>
+      <w:hyperlink r:id="rId21" w:history="1">
+        <w:r>
+          <w:rPr>
+            <w:rStyle w:val="Hyperlink"/>
+            <w:lang w:val="nl-NL"/>
+          </w:rPr>
+          <w:t>http://www.iana.org/assignments/media-types/</w:t>
+        </w:r>
+      </w:hyperlink>
     </w:p>
   </w:footnote>
   <w:footnote w:id="22">
@@ -56880,45 +56891,26 @@
         </w:rPr>
         <w:t xml:space="preserve"> EU Vocabularies. Controlled Vocabularies. Authority tables. Frequency. </w:t>
       </w:r>
-      <w:r>
-        <w:fldChar w:fldCharType="begin"/>
-      </w:r>
-      <w:r>
-        <w:rPr>
-          <w:lang w:val="en-US"/>
-          <w:rPrChange w:id="265" w:author="Bert Van Nuffelen" w:date="2019-11-21T09:11:00Z">
-            <w:rPr/>
-          </w:rPrChange>
-        </w:rPr>
-        <w:instrText xml:space="preserve"> HYPERLINK "http://publications.europa.eu/mdr/authority/frequency" </w:instrText>
-      </w:r>
-      <w:r>
-        <w:fldChar w:fldCharType="separate"/>
-      </w:r>
-      <w:r>
-        <w:rPr>
-          <w:rStyle w:val="Hyperlink"/>
-        </w:rPr>
-        <w:t>http</w:t>
-      </w:r>
-      <w:r>
-        <w:rPr>
-          <w:rStyle w:val="Hyperlink"/>
-        </w:rPr>
-        <w:t>s</w:t>
-      </w:r>
-      <w:r>
-        <w:rPr>
-          <w:rStyle w:val="Hyperlink"/>
-        </w:rPr>
-        <w:t xml:space="preserve">://publications.europa.eu/en/web/eu-vocabularies/at-dataset/-/resource/dataset/frequency </w:t>
-      </w:r>
-      <w:r>
-        <w:rPr>
-          <w:rStyle w:val="Hyperlink"/>
-        </w:rPr>
-        <w:fldChar w:fldCharType="end"/>
-      </w:r>
+      <w:hyperlink r:id="rId22" w:history="1">
+        <w:r>
+          <w:rPr>
+            <w:rStyle w:val="Hyperlink"/>
+          </w:rPr>
+          <w:t>http</w:t>
+        </w:r>
+        <w:r>
+          <w:rPr>
+            <w:rStyle w:val="Hyperlink"/>
+          </w:rPr>
+          <w:t>s</w:t>
+        </w:r>
+        <w:r>
+          <w:rPr>
+            <w:rStyle w:val="Hyperlink"/>
+          </w:rPr>
+          <w:t xml:space="preserve">://publications.europa.eu/en/web/eu-vocabularies/at-dataset/-/resource/dataset/frequency </w:t>
+        </w:r>
+      </w:hyperlink>
     </w:p>
   </w:footnote>
   <w:footnote w:id="23">
@@ -56965,35 +56957,15 @@
         </w:rPr>
         <w:t xml:space="preserve"> EU Vocabularies. Controlled Vocabularies. Authority tables. File type. </w:t>
       </w:r>
-      <w:r>
-        <w:fldChar w:fldCharType="begin"/>
-      </w:r>
-      <w:r>
-        <w:rPr>
-          <w:lang w:val="en-US"/>
-          <w:rPrChange w:id="266" w:author="Bert Van Nuffelen" w:date="2019-11-21T09:11:00Z">
-            <w:rPr/>
-          </w:rPrChange>
-        </w:rPr>
-        <w:instrText xml:space="preserve"> HYPERLINK "https://publications.europa.eu/en/web/eu-vocabularies/at-dataset/-/resource/dataset/file-type%20" </w:instrText>
-      </w:r>
-      <w:r>
-        <w:fldChar w:fldCharType="separate"/>
-      </w:r>
-      <w:r>
-        <w:rPr>
-          <w:rStyle w:val="Hyperlink"/>
-          <w:lang w:val="en-US"/>
-        </w:rPr>
-        <w:t xml:space="preserve">https://publications.europa.eu/en/web/eu-vocabularies/at-dataset/-/resource/dataset/file-type </w:t>
-      </w:r>
-      <w:r>
-        <w:rPr>
-          <w:rStyle w:val="Hyperlink"/>
-          <w:lang w:val="en-US"/>
-        </w:rPr>
-        <w:fldChar w:fldCharType="end"/>
-      </w:r>
+      <w:hyperlink r:id="rId23" w:history="1">
+        <w:r>
+          <w:rPr>
+            <w:rStyle w:val="Hyperlink"/>
+            <w:lang w:val="en-US"/>
+          </w:rPr>
+          <w:t xml:space="preserve">https://publications.europa.eu/en/web/eu-vocabularies/at-dataset/-/resource/dataset/file-type </w:t>
+        </w:r>
+      </w:hyperlink>
     </w:p>
   </w:footnote>
   <w:footnote w:id="24">
@@ -57046,35 +57018,15 @@
         </w:rPr>
         <w:t xml:space="preserve">. </w:t>
       </w:r>
-      <w:r>
-        <w:fldChar w:fldCharType="begin"/>
-      </w:r>
-      <w:r>
-        <w:rPr>
-          <w:lang w:val="en-US"/>
-          <w:rPrChange w:id="267" w:author="Bert Van Nuffelen" w:date="2019-11-21T09:11:00Z">
-            <w:rPr/>
-          </w:rPrChange>
-        </w:rPr>
-        <w:instrText xml:space="preserve"> HYPERLINK "https://publications.europa.eu/en/web/eu-vocabularies/at-dataset/-/resource/dataset/language/" </w:instrText>
-      </w:r>
-      <w:r>
-        <w:fldChar w:fldCharType="separate"/>
-      </w:r>
-      <w:r>
-        <w:rPr>
-          <w:rStyle w:val="Hyperlink"/>
-          <w:lang w:val="en-US"/>
-        </w:rPr>
-        <w:t>https://publications.europa.eu/en/web/eu-vocabularies/at-dataset/-/resource/dataset/language/</w:t>
-      </w:r>
-      <w:r>
-        <w:rPr>
-          <w:rStyle w:val="Hyperlink"/>
-          <w:lang w:val="en-US"/>
-        </w:rPr>
-        <w:fldChar w:fldCharType="end"/>
-      </w:r>
+      <w:hyperlink r:id="rId24" w:history="1">
+        <w:r>
+          <w:rPr>
+            <w:rStyle w:val="Hyperlink"/>
+            <w:lang w:val="en-US"/>
+          </w:rPr>
+          <w:t>https://publications.europa.eu/en/web/eu-vocabularies/at-dataset/-/resource/dataset/language/</w:t>
+        </w:r>
+      </w:hyperlink>
     </w:p>
   </w:footnote>
   <w:footnote w:id="25">
@@ -57124,33 +57076,14 @@
         </w:rPr>
         <w:t xml:space="preserve">. </w:t>
       </w:r>
-      <w:r>
-        <w:fldChar w:fldCharType="begin"/>
-      </w:r>
-      <w:r>
-        <w:rPr>
-          <w:lang w:val="en-US"/>
-          <w:rPrChange w:id="268" w:author="Bert Van Nuffelen" w:date="2019-11-21T09:11:00Z">
-            <w:rPr/>
-          </w:rPrChange>
-        </w:rPr>
-        <w:instrText xml:space="preserve"> HYPERLINK "https://publications.europa.eu/en/web/eu-vocabularies/at-dataset/-/resource/dataset/corporate-body/" </w:instrText>
-      </w:r>
-      <w:r>
-        <w:fldChar w:fldCharType="separate"/>
-      </w:r>
-      <w:r>
-        <w:rPr>
-          <w:rStyle w:val="Hyperlink"/>
-        </w:rPr>
-        <w:t>https://publications.europa.eu/en/web/eu-vocabularies/at-dataset/-/resource/dataset/corporate-body/</w:t>
-      </w:r>
-      <w:r>
-        <w:rPr>
-          <w:rStyle w:val="Hyperlink"/>
-        </w:rPr>
-        <w:fldChar w:fldCharType="end"/>
-      </w:r>
+      <w:hyperlink r:id="rId25" w:history="1">
+        <w:r>
+          <w:rPr>
+            <w:rStyle w:val="Hyperlink"/>
+          </w:rPr>
+          <w:t>https://publications.europa.eu/en/web/eu-vocabularies/at-dataset/-/resource/dataset/corporate-body/</w:t>
+        </w:r>
+      </w:hyperlink>
     </w:p>
   </w:footnote>
   <w:footnote w:id="26">
@@ -57203,44 +57136,15 @@
         </w:rPr>
         <w:t xml:space="preserve">Continent </w:t>
       </w:r>
-      <w:r>
-        <w:fldChar w:fldCharType="begin"/>
-      </w:r>
-      <w:r>
-        <w:rPr>
-          <w:lang w:val="en-US"/>
-          <w:rPrChange w:id="269" w:author="Bert Van Nuffelen" w:date="2019-11-21T09:11:00Z">
-            <w:rPr/>
-          </w:rPrChange>
-        </w:rPr>
-        <w:instrText xml:space="preserve"> HYPERLINK "https://publications.europa.eu/en/web/eu-voca</w:instrText>
-      </w:r>
-      <w:r>
-        <w:rPr>
-          <w:lang w:val="en-US"/>
-          <w:rPrChange w:id="270" w:author="Bert Van Nuffelen" w:date="2019-11-21T09:11:00Z">
-            <w:rPr/>
-          </w:rPrChange>
-        </w:rPr>
-        <w:instrText xml:space="preserve">bularies/at-dataset/-/resource/dataset/continent" </w:instrText>
-      </w:r>
-      <w:r>
-        <w:fldChar w:fldCharType="separate"/>
-      </w:r>
-      <w:r>
-        <w:rPr>
-          <w:rStyle w:val="Hyperlink"/>
-          <w:lang w:val="en-US"/>
-        </w:rPr>
-        <w:t>https://publications.europa.eu/en/web/eu-vocabularies/at-dataset/-/resource/dataset/continent</w:t>
-      </w:r>
-      <w:r>
-        <w:rPr>
-          <w:rStyle w:val="Hyperlink"/>
-          <w:lang w:val="en-US"/>
-        </w:rPr>
-        <w:fldChar w:fldCharType="end"/>
-      </w:r>
+      <w:hyperlink r:id="rId26" w:history="1">
+        <w:r>
+          <w:rPr>
+            <w:rStyle w:val="Hyperlink"/>
+            <w:lang w:val="en-US"/>
+          </w:rPr>
+          <w:t>https://publications.europa.eu/en/web/eu-vocabularies/at-dataset/-/resource/dataset/continent</w:t>
+        </w:r>
+      </w:hyperlink>
     </w:p>
   </w:footnote>
   <w:footnote w:id="27">
@@ -57290,33 +57194,14 @@
         </w:rPr>
         <w:t xml:space="preserve">. </w:t>
       </w:r>
-      <w:r>
-        <w:fldChar w:fldCharType="begin"/>
-      </w:r>
-      <w:r>
-        <w:rPr>
-          <w:lang w:val="en-US"/>
-          <w:rPrChange w:id="271" w:author="Bert Van Nuffelen" w:date="2019-11-21T09:11:00Z">
-            <w:rPr/>
-          </w:rPrChange>
-        </w:rPr>
-        <w:instrText xml:space="preserve"> HYPERLINK "https://publications.europa.eu/en/web/eu-vocabularies/at-dataset/-/resource/dataset/country" </w:instrText>
-      </w:r>
-      <w:r>
-        <w:fldChar w:fldCharType="separate"/>
-      </w:r>
-      <w:r>
-        <w:rPr>
-          <w:rStyle w:val="Hyperlink"/>
-        </w:rPr>
-        <w:t>https://publications.europa.eu/en/web/eu-vocabularies/at-dataset/-/resource/dataset/country</w:t>
-      </w:r>
-      <w:r>
-        <w:rPr>
-          <w:rStyle w:val="Hyperlink"/>
-        </w:rPr>
-        <w:fldChar w:fldCharType="end"/>
-      </w:r>
+      <w:hyperlink r:id="rId27" w:history="1">
+        <w:r>
+          <w:rPr>
+            <w:rStyle w:val="Hyperlink"/>
+          </w:rPr>
+          <w:t>https://publications.europa.eu/en/web/eu-vocabularies/at-dataset/-/resource/dataset/country</w:t>
+        </w:r>
+      </w:hyperlink>
     </w:p>
   </w:footnote>
   <w:footnote w:id="28">
@@ -57369,35 +57254,15 @@
         </w:rPr>
         <w:t xml:space="preserve">. </w:t>
       </w:r>
-      <w:r>
-        <w:fldChar w:fldCharType="begin"/>
-      </w:r>
-      <w:r>
-        <w:rPr>
-          <w:lang w:val="en-US"/>
-          <w:rPrChange w:id="272" w:author="Bert Van Nuffelen" w:date="2019-11-21T09:11:00Z">
-            <w:rPr/>
-          </w:rPrChange>
-        </w:rPr>
-        <w:instrText xml:space="preserve"> HYPERLINK "https://publications.europa.eu/en/web/eu-vocabularies/at-dataset/-/resource/dataset/place" </w:instrText>
-      </w:r>
-      <w:r>
-        <w:fldChar w:fldCharType="separate"/>
-      </w:r>
-      <w:r>
-        <w:rPr>
-          <w:rStyle w:val="Hyperlink"/>
-          <w:lang w:val="en-US"/>
-        </w:rPr>
-        <w:t>https://publications.europa.eu/en/web/eu-vocabularies/at-dataset/-/resource/dataset/place</w:t>
-      </w:r>
-      <w:r>
-        <w:rPr>
-          <w:rStyle w:val="Hyperlink"/>
-          <w:lang w:val="en-US"/>
-        </w:rPr>
-        <w:fldChar w:fldCharType="end"/>
-      </w:r>
+      <w:hyperlink r:id="rId28" w:history="1">
+        <w:r>
+          <w:rPr>
+            <w:rStyle w:val="Hyperlink"/>
+            <w:lang w:val="en-US"/>
+          </w:rPr>
+          <w:t>https://publications.europa.eu/en/web/eu-vocabularies/at-dataset/-/resource/dataset/place</w:t>
+        </w:r>
+      </w:hyperlink>
     </w:p>
   </w:footnote>
   <w:footnote w:id="29">
@@ -57420,35 +57285,15 @@
         </w:rPr>
         <w:t xml:space="preserve"> European Commission. Joinup. Asset Description Metadata Schema (ADMS). </w:t>
       </w:r>
-      <w:r>
-        <w:fldChar w:fldCharType="begin"/>
-      </w:r>
-      <w:r>
-        <w:rPr>
-          <w:lang w:val="en-US"/>
-          <w:rPrChange w:id="273" w:author="Bert Van Nuffelen" w:date="2019-11-21T09:11:00Z">
-            <w:rPr/>
-          </w:rPrChange>
-        </w:rPr>
-        <w:instrText xml:space="preserve"> HYPERLINK "https://joinup.ec.europa.eu/solution/asset-description-metadata-schema-adms" </w:instrText>
-      </w:r>
-      <w:r>
-        <w:fldChar w:fldCharType="separate"/>
-      </w:r>
-      <w:r>
-        <w:rPr>
-          <w:rStyle w:val="Hyperlink"/>
-          <w:lang w:val="en-US"/>
-        </w:rPr>
-        <w:t>https://joinup.ec.europa.eu/solution/asset-description-metadata-schema-adms</w:t>
-      </w:r>
-      <w:r>
-        <w:rPr>
-          <w:rStyle w:val="Hyperlink"/>
-          <w:lang w:val="en-US"/>
-        </w:rPr>
-        <w:fldChar w:fldCharType="end"/>
-      </w:r>
+      <w:hyperlink r:id="rId29" w:history="1">
+        <w:r>
+          <w:rPr>
+            <w:rStyle w:val="Hyperlink"/>
+            <w:lang w:val="en-US"/>
+          </w:rPr>
+          <w:t>https://joinup.ec.europa.eu/solution/asset-description-metadata-schema-adms</w:t>
+        </w:r>
+      </w:hyperlink>
       <w:r>
         <w:rPr>
           <w:lang w:val="en-US"/>
@@ -57483,35 +57328,15 @@
         </w:rPr>
         <w:t xml:space="preserve">EuroVoc. </w:t>
       </w:r>
-      <w:r>
-        <w:fldChar w:fldCharType="begin"/>
-      </w:r>
-      <w:r>
-        <w:rPr>
-          <w:lang w:val="en-US"/>
-          <w:rPrChange w:id="283" w:author="Bert Van Nuffelen" w:date="2019-11-21T09:11:00Z">
-            <w:rPr/>
-          </w:rPrChange>
-        </w:rPr>
-        <w:instrText xml:space="preserve"> HYPERLINK "http://eurovoc.europa.eu/" </w:instrText>
-      </w:r>
-      <w:r>
-        <w:fldChar w:fldCharType="separate"/>
-      </w:r>
-      <w:r>
-        <w:rPr>
-          <w:rStyle w:val="Hyperlink"/>
-          <w:lang w:val="en-US"/>
-        </w:rPr>
-        <w:t>http://eurovoc.europa.eu/</w:t>
-      </w:r>
-      <w:r>
-        <w:rPr>
-          <w:rStyle w:val="Hyperlink"/>
-          <w:lang w:val="en-US"/>
-        </w:rPr>
-        <w:fldChar w:fldCharType="end"/>
-      </w:r>
+      <w:hyperlink r:id="rId30" w:history="1">
+        <w:r>
+          <w:rPr>
+            <w:rStyle w:val="Hyperlink"/>
+            <w:lang w:val="en-US"/>
+          </w:rPr>
+          <w:t>http://eurovoc.europa.eu/</w:t>
+        </w:r>
+      </w:hyperlink>
       <w:r>
         <w:rPr>
           <w:color w:val="1F497D"/>
@@ -57542,35 +57367,15 @@
         </w:rPr>
         <w:t xml:space="preserve"> </w:t>
       </w:r>
-      <w:r>
-        <w:fldChar w:fldCharType="begin"/>
-      </w:r>
-      <w:r>
-        <w:rPr>
-          <w:lang w:val="en-US"/>
-          <w:rPrChange w:id="284" w:author="Bert Van Nuffelen" w:date="2019-11-21T09:11:00Z">
-            <w:rPr/>
-          </w:rPrChange>
-        </w:rPr>
-        <w:instrText xml:space="preserve"> HYPERLINK "http://www.eurocris.org/Uploads/Web%20pages/CERIF-1.5/CERIF1.5_Semantics.xhtml" </w:instrText>
-      </w:r>
-      <w:r>
-        <w:fldChar w:fldCharType="separate"/>
-      </w:r>
-      <w:r>
-        <w:rPr>
-          <w:rStyle w:val="Hyperlink"/>
-          <w:lang w:val="en-US"/>
-        </w:rPr>
-        <w:t>http://www.eurocris.org/Uploads/Web%20pages/CERIF-1.5/CERIF1.5_Semantics.xhtml</w:t>
-      </w:r>
-      <w:r>
-        <w:rPr>
-          <w:rStyle w:val="Hyperlink"/>
-          <w:lang w:val="en-US"/>
-        </w:rPr>
-        <w:fldChar w:fldCharType="end"/>
-      </w:r>
+      <w:hyperlink r:id="rId31" w:history="1">
+        <w:r>
+          <w:rPr>
+            <w:rStyle w:val="Hyperlink"/>
+            <w:lang w:val="en-US"/>
+          </w:rPr>
+          <w:t>http://www.eurocris.org/Uploads/Web%20pages/CERIF-1.5/CERIF1.5_Semantics.xhtml</w:t>
+        </w:r>
+      </w:hyperlink>
     </w:p>
   </w:footnote>
   <w:footnote w:id="32">
@@ -57600,79 +57405,30 @@
         </w:rPr>
         <w:t xml:space="preserve">OCLC. Dewey Summaries as Linked Data. </w:t>
       </w:r>
-      <w:r>
-        <w:fldChar w:fldCharType="begin"/>
-      </w:r>
-      <w:r>
-        <w:rPr>
-          <w:lang w:val="en-US"/>
-          <w:rPrChange w:id="285" w:author="Bert Van Nuffelen" w:date="2019-11-21T09:11:00Z">
-            <w:rPr/>
-          </w:rPrChange>
-        </w:rPr>
-        <w:instrText xml:space="preserve"> HYPERLINK "http://www.oclc.org/de</w:instrText>
-      </w:r>
-      <w:r>
-        <w:rPr>
-          <w:lang w:val="en-US"/>
-          <w:rPrChange w:id="286" w:author="Bert Van Nuffelen" w:date="2019-11-21T09:11:00Z">
-            <w:rPr/>
-          </w:rPrChange>
-        </w:rPr>
-        <w:instrText xml:space="preserve">wey/webservices.en.html" </w:instrText>
-      </w:r>
-      <w:r>
-        <w:fldChar w:fldCharType="separate"/>
-      </w:r>
-      <w:r>
-        <w:rPr>
-          <w:rStyle w:val="Hyperlink"/>
-          <w:lang w:val="en-US"/>
-        </w:rPr>
-        <w:t>http://www.oclc.org/dewey/webservices.en.html</w:t>
-      </w:r>
-      <w:r>
-        <w:rPr>
-          <w:rStyle w:val="Hyperlink"/>
-          <w:lang w:val="en-US"/>
-        </w:rPr>
-        <w:fldChar w:fldCharType="end"/>
-      </w:r>
+      <w:hyperlink r:id="rId32" w:history="1">
+        <w:r>
+          <w:rPr>
+            <w:rStyle w:val="Hyperlink"/>
+            <w:lang w:val="en-US"/>
+          </w:rPr>
+          <w:t>http://www.oclc.org/dewey/webservices.en.html</w:t>
+        </w:r>
+      </w:hyperlink>
       <w:r>
         <w:rPr>
           <w:lang w:val="en-US"/>
         </w:rPr>
         <w:t xml:space="preserve"> and </w:t>
       </w:r>
-      <w:r>
-        <w:fldChar w:fldCharType="begin"/>
-      </w:r>
-      <w:r>
-        <w:rPr>
-          <w:lang w:val="en-US"/>
-          <w:rPrChange w:id="287" w:author="Bert Van Nuffelen" w:date="2019-11-21T09:11:00Z">
-            <w:rPr/>
-          </w:rPrChange>
-        </w:rPr>
-        <w:instrText xml:space="preserve"> HYPERLINK "http://dewey.info/" </w:instrText>
-      </w:r>
-      <w:r>
-        <w:fldChar w:fldCharType="separate"/>
-      </w:r>
-      <w:r>
-        <w:rPr>
-          <w:rStyle w:val="Hyperlink"/>
-          <w:lang w:val="en-US"/>
-        </w:rPr>
-        <w:t>http://dewey.info/</w:t>
-      </w:r>
-      <w:r>
-        <w:rPr>
-          <w:rStyle w:val="Hyperlink"/>
-          <w:lang w:val="en-US"/>
-        </w:rPr>
-        <w:fldChar w:fldCharType="end"/>
-      </w:r>
+      <w:hyperlink r:id="rId33" w:history="1">
+        <w:r>
+          <w:rPr>
+            <w:rStyle w:val="Hyperlink"/>
+            <w:lang w:val="en-US"/>
+          </w:rPr>
+          <w:t>http://dewey.info/</w:t>
+        </w:r>
+      </w:hyperlink>
     </w:p>
   </w:footnote>
   <w:footnote w:id="33">
@@ -57695,35 +57451,15 @@
         </w:rPr>
         <w:t xml:space="preserve"> Creative Commons. About The Licenses. </w:t>
       </w:r>
-      <w:r>
-        <w:fldChar w:fldCharType="begin"/>
-      </w:r>
-      <w:r>
-        <w:rPr>
-          <w:lang w:val="en-US"/>
-          <w:rPrChange w:id="290" w:author="Bert Van Nuffelen" w:date="2019-11-21T09:11:00Z">
-            <w:rPr/>
-          </w:rPrChange>
-        </w:rPr>
-        <w:instrText xml:space="preserve"> HYPERLINK "http://creativecommons.org/licenses/" </w:instrText>
-      </w:r>
-      <w:r>
-        <w:fldChar w:fldCharType="separate"/>
-      </w:r>
-      <w:r>
-        <w:rPr>
-          <w:rStyle w:val="Hyperlink"/>
-          <w:lang w:val="en-US"/>
-        </w:rPr>
-        <w:t>http://creativecommons.org/licenses/</w:t>
-      </w:r>
-      <w:r>
-        <w:rPr>
-          <w:rStyle w:val="Hyperlink"/>
-          <w:lang w:val="en-US"/>
-        </w:rPr>
-        <w:fldChar w:fldCharType="end"/>
-      </w:r>
+      <w:hyperlink r:id="rId34" w:history="1">
+        <w:r>
+          <w:rPr>
+            <w:rStyle w:val="Hyperlink"/>
+            <w:lang w:val="en-US"/>
+          </w:rPr>
+          <w:t>http://creativecommons.org/licenses/</w:t>
+        </w:r>
+      </w:hyperlink>
     </w:p>
   </w:footnote>
   <w:footnote w:id="34">
@@ -57746,35 +57482,15 @@
         </w:rPr>
         <w:t xml:space="preserve"> Creative Commons. CC0 1.0 Universal (CC0 1.0) Public Domain Dedication. </w:t>
       </w:r>
-      <w:r>
-        <w:fldChar w:fldCharType="begin"/>
-      </w:r>
-      <w:r>
-        <w:rPr>
-          <w:lang w:val="en-US"/>
-          <w:rPrChange w:id="291" w:author="Bert Van Nuffelen" w:date="2019-11-21T09:11:00Z">
-            <w:rPr/>
-          </w:rPrChange>
-        </w:rPr>
-        <w:instrText xml:space="preserve"> HYPERLINK "http://creativecommons.org/publicdomain/zero/1.0/" </w:instrText>
-      </w:r>
-      <w:r>
-        <w:fldChar w:fldCharType="separate"/>
-      </w:r>
-      <w:r>
-        <w:rPr>
-          <w:rStyle w:val="Hyperlink"/>
-          <w:lang w:val="en-US"/>
-        </w:rPr>
-        <w:t>http://creativecommons.org/publicdomain/zero/1.0/</w:t>
-      </w:r>
-      <w:r>
-        <w:rPr>
-          <w:rStyle w:val="Hyperlink"/>
-          <w:lang w:val="en-US"/>
-        </w:rPr>
-        <w:fldChar w:fldCharType="end"/>
-      </w:r>
+      <w:hyperlink r:id="rId35" w:history="1">
+        <w:r>
+          <w:rPr>
+            <w:rStyle w:val="Hyperlink"/>
+            <w:lang w:val="en-US"/>
+          </w:rPr>
+          <w:t>http://creativecommons.org/publicdomain/zero/1.0/</w:t>
+        </w:r>
+      </w:hyperlink>
     </w:p>
   </w:footnote>
   <w:footnote w:id="35">
@@ -57797,35 +57513,15 @@
         </w:rPr>
         <w:t xml:space="preserve"> Open Data Commons Public Domain Dedication and License (PDDL). </w:t>
       </w:r>
-      <w:r>
-        <w:fldChar w:fldCharType="begin"/>
-      </w:r>
-      <w:r>
-        <w:rPr>
-          <w:lang w:val="en-US"/>
-          <w:rPrChange w:id="292" w:author="Bert Van Nuffelen" w:date="2019-11-21T09:11:00Z">
-            <w:rPr/>
-          </w:rPrChange>
-        </w:rPr>
-        <w:instrText xml:space="preserve"> HYPERLINK "http://opendatacommons.org/licenses/pddl/" </w:instrText>
-      </w:r>
-      <w:r>
-        <w:fldChar w:fldCharType="separate"/>
-      </w:r>
-      <w:r>
-        <w:rPr>
-          <w:rStyle w:val="Hyperlink"/>
-          <w:lang w:val="pt-PT"/>
-        </w:rPr>
-        <w:t>http://opendatacommons.org/licenses/pddl/</w:t>
-      </w:r>
-      <w:r>
-        <w:rPr>
-          <w:rStyle w:val="Hyperlink"/>
-          <w:lang w:val="pt-PT"/>
-        </w:rPr>
-        <w:fldChar w:fldCharType="end"/>
-      </w:r>
+      <w:hyperlink r:id="rId36" w:history="1">
+        <w:r>
+          <w:rPr>
+            <w:rStyle w:val="Hyperlink"/>
+            <w:lang w:val="pt-PT"/>
+          </w:rPr>
+          <w:t>http://opendatacommons.org/licenses/pddl/</w:t>
+        </w:r>
+      </w:hyperlink>
     </w:p>
   </w:footnote>
   <w:footnote w:id="36">
@@ -57848,35 +57544,15 @@
         </w:rPr>
         <w:t xml:space="preserve"> European Commission. Joinup. Open Source Software. European Union Public Licence (EUPL). </w:t>
       </w:r>
-      <w:r>
-        <w:fldChar w:fldCharType="begin"/>
-      </w:r>
-      <w:r>
-        <w:rPr>
-          <w:lang w:val="en-US"/>
-          <w:rPrChange w:id="293" w:author="Bert Van Nuffelen" w:date="2019-11-21T09:11:00Z">
-            <w:rPr/>
-          </w:rPrChange>
-        </w:rPr>
-        <w:instrText xml:space="preserve"> HYPERLINK "https://joinup.ec.europa.eu/collection/eupl" </w:instrText>
-      </w:r>
-      <w:r>
-        <w:fldChar w:fldCharType="separate"/>
-      </w:r>
-      <w:r>
-        <w:rPr>
-          <w:rStyle w:val="Hyperlink"/>
-          <w:lang w:val="en-US"/>
-        </w:rPr>
-        <w:t>https://joinup.ec.europa.eu/collection/eupl</w:t>
-      </w:r>
-      <w:r>
-        <w:rPr>
-          <w:rStyle w:val="Hyperlink"/>
-          <w:lang w:val="en-US"/>
-        </w:rPr>
-        <w:fldChar w:fldCharType="end"/>
-      </w:r>
+      <w:hyperlink r:id="rId37" w:history="1">
+        <w:r>
+          <w:rPr>
+            <w:rStyle w:val="Hyperlink"/>
+            <w:lang w:val="en-US"/>
+          </w:rPr>
+          <w:t>https://joinup.ec.europa.eu/collection/eupl</w:t>
+        </w:r>
+      </w:hyperlink>
       <w:r>
         <w:rPr>
           <w:lang w:val="en-US"/>
@@ -57902,33 +57578,14 @@
         </w:rPr>
         <w:t xml:space="preserve"> The National Archives. Open Government Licence for public sector information. </w:t>
       </w:r>
-      <w:r>
-        <w:fldChar w:fldCharType="begin"/>
-      </w:r>
-      <w:r>
-        <w:rPr>
-          <w:lang w:val="en-US"/>
-          <w:rPrChange w:id="294" w:author="Bert Van Nuffelen" w:date="2019-11-21T09:11:00Z">
-            <w:rPr/>
-          </w:rPrChange>
-        </w:rPr>
-        <w:instrText xml:space="preserve"> HYPERLINK "http://www.nationalarchives.gov.uk/doc/open-government-licence/version/2/" </w:instrText>
-      </w:r>
-      <w:r>
-        <w:fldChar w:fldCharType="separate"/>
-      </w:r>
-      <w:r>
-        <w:rPr>
-          <w:rStyle w:val="Hyperlink"/>
-        </w:rPr>
-        <w:t>http://www.nationalarchives.gov.uk/doc/open-government-licence/version/2/</w:t>
-      </w:r>
-      <w:r>
-        <w:rPr>
-          <w:rStyle w:val="Hyperlink"/>
-        </w:rPr>
-        <w:fldChar w:fldCharType="end"/>
-      </w:r>
+      <w:hyperlink r:id="rId38" w:history="1">
+        <w:r>
+          <w:rPr>
+            <w:rStyle w:val="Hyperlink"/>
+          </w:rPr>
+          <w:t>http://www.nationalarchives.gov.uk/doc/open-government-licence/version/2/</w:t>
+        </w:r>
+      </w:hyperlink>
     </w:p>
   </w:footnote>
   <w:footnote w:id="38">
@@ -57957,7 +57614,7 @@
         </w:rPr>
         <w:t xml:space="preserve">Open Data Institute. </w:t>
       </w:r>
-      <w:hyperlink r:id="rId20" w:history="1">
+      <w:hyperlink r:id="rId39" w:history="1">
         <w:r>
           <w:rPr>
             <w:rStyle w:val="Hyperlink"/>
@@ -57995,35 +57652,15 @@
         </w:rPr>
         <w:t xml:space="preserve">Open Data Institute. Open Data Rights Statement Vocabulary. </w:t>
       </w:r>
-      <w:r>
-        <w:fldChar w:fldCharType="begin"/>
-      </w:r>
-      <w:r>
-        <w:rPr>
-          <w:lang w:val="en-US"/>
-          <w:rPrChange w:id="295" w:author="Bert Van Nuffelen" w:date="2019-11-21T09:11:00Z">
-            <w:rPr/>
-          </w:rPrChange>
-        </w:rPr>
-        <w:instrText xml:space="preserve"> HYPERLINK "http://schema.theodi.org/odrs/" </w:instrText>
-      </w:r>
-      <w:r>
-        <w:fldChar w:fldCharType="separate"/>
-      </w:r>
-      <w:r>
-        <w:rPr>
-          <w:rStyle w:val="Hyperlink"/>
-          <w:lang w:val="en-US"/>
-        </w:rPr>
-        <w:t>http://schema.theodi.org/odrs/</w:t>
-      </w:r>
-      <w:r>
-        <w:rPr>
-          <w:rStyle w:val="Hyperlink"/>
-          <w:lang w:val="en-US"/>
-        </w:rPr>
-        <w:fldChar w:fldCharType="end"/>
-      </w:r>
+      <w:hyperlink r:id="rId40" w:history="1">
+        <w:r>
+          <w:rPr>
+            <w:rStyle w:val="Hyperlink"/>
+            <w:lang w:val="en-US"/>
+          </w:rPr>
+          <w:t>http://schema.theodi.org/odrs/</w:t>
+        </w:r>
+      </w:hyperlink>
     </w:p>
   </w:footnote>
   <w:footnote w:id="40">
@@ -58059,44 +57696,15 @@
         </w:rPr>
         <w:t xml:space="preserve"> </w:t>
       </w:r>
-      <w:r>
-        <w:fldChar w:fldCharType="begin"/>
-      </w:r>
-      <w:r>
-        <w:rPr>
-          <w:lang w:val="en-US"/>
-          <w:rPrChange w:id="296" w:author="Bert Van Nuffelen" w:date="2019-11-21T09:11:00Z">
-            <w:rPr/>
-          </w:rPrChange>
-        </w:rPr>
-        <w:instrText xml:space="preserve"> HYPERLINK "http://www.w3.org/co</w:instrText>
-      </w:r>
-      <w:r>
-        <w:rPr>
-          <w:lang w:val="en-US"/>
-          <w:rPrChange w:id="297" w:author="Bert Van Nuffelen" w:date="2019-11-21T09:11:00Z">
-            <w:rPr/>
-          </w:rPrChange>
-        </w:rPr>
-        <w:instrText xml:space="preserve">mmunity/odrl/" </w:instrText>
-      </w:r>
-      <w:r>
-        <w:fldChar w:fldCharType="separate"/>
-      </w:r>
-      <w:r>
-        <w:rPr>
-          <w:rStyle w:val="Hyperlink"/>
-          <w:lang w:val="en-US"/>
-        </w:rPr>
-        <w:t>http://www.w3.org/community/odrl/</w:t>
-      </w:r>
-      <w:r>
-        <w:rPr>
-          <w:rStyle w:val="Hyperlink"/>
-          <w:lang w:val="en-US"/>
-        </w:rPr>
-        <w:fldChar w:fldCharType="end"/>
-      </w:r>
+      <w:hyperlink r:id="rId41" w:history="1">
+        <w:r>
+          <w:rPr>
+            <w:rStyle w:val="Hyperlink"/>
+            <w:lang w:val="en-US"/>
+          </w:rPr>
+          <w:t>http://www.w3.org/community/odrl/</w:t>
+        </w:r>
+      </w:hyperlink>
     </w:p>
   </w:footnote>
   <w:footnote w:id="41">
@@ -58149,35 +57757,15 @@
         </w:rPr>
         <w:t xml:space="preserve"> Roles. </w:t>
       </w:r>
-      <w:r>
-        <w:fldChar w:fldCharType="begin"/>
-      </w:r>
-      <w:r>
-        <w:rPr>
-          <w:lang w:val="en-US"/>
-          <w:rPrChange w:id="319" w:author="Bert Van Nuffelen" w:date="2019-11-21T09:11:00Z">
-            <w:rPr/>
-          </w:rPrChange>
-        </w:rPr>
-        <w:instrText xml:space="preserve"> HYPERLINK "https://publications.europa.eu/en/web/eu-vocabularies/at-dataset/-/resource/dataset/role" </w:instrText>
-      </w:r>
-      <w:r>
-        <w:fldChar w:fldCharType="separate"/>
-      </w:r>
-      <w:r>
-        <w:rPr>
-          <w:rStyle w:val="Hyperlink"/>
-          <w:lang w:val="en-US"/>
-        </w:rPr>
-        <w:t>https://publications.europa.eu/en/web/eu-vocabularies/at-dataset/-/resource/dataset/role</w:t>
-      </w:r>
-      <w:r>
-        <w:rPr>
-          <w:rStyle w:val="Hyperlink"/>
-          <w:lang w:val="en-US"/>
-        </w:rPr>
-        <w:fldChar w:fldCharType="end"/>
-      </w:r>
+      <w:hyperlink r:id="rId42" w:history="1">
+        <w:r>
+          <w:rPr>
+            <w:rStyle w:val="Hyperlink"/>
+            <w:lang w:val="en-US"/>
+          </w:rPr>
+          <w:t>https://publications.europa.eu/en/web/eu-vocabularies/at-dataset/-/resource/dataset/role</w:t>
+        </w:r>
+      </w:hyperlink>
     </w:p>
   </w:footnote>
   <w:footnote w:id="42">
@@ -58207,35 +57795,15 @@
         </w:rPr>
         <w:t xml:space="preserve">European Commission. INSPIRE Registry. Responsible Party Role. </w:t>
       </w:r>
-      <w:r>
-        <w:fldChar w:fldCharType="begin"/>
-      </w:r>
-      <w:r>
-        <w:rPr>
-          <w:lang w:val="en-US"/>
-          <w:rPrChange w:id="320" w:author="Bert Van Nuffelen" w:date="2019-11-21T09:11:00Z">
-            <w:rPr/>
-          </w:rPrChange>
-        </w:rPr>
-        <w:instrText xml:space="preserve"> HYPERLINK "http://inspire.ec.europa.eu/metadata-codelist/ResponsiblePartyRole/" </w:instrText>
-      </w:r>
-      <w:r>
-        <w:fldChar w:fldCharType="separate"/>
-      </w:r>
-      <w:r>
-        <w:rPr>
-          <w:rStyle w:val="Hyperlink"/>
-          <w:lang w:val="en-US"/>
-        </w:rPr>
-        <w:t>http://inspire.ec.europa.eu/metadata-codelist/ResponsiblePartyRole/</w:t>
-      </w:r>
-      <w:r>
-        <w:rPr>
-          <w:rStyle w:val="Hyperlink"/>
-          <w:lang w:val="en-US"/>
-        </w:rPr>
-        <w:fldChar w:fldCharType="end"/>
-      </w:r>
+      <w:hyperlink r:id="rId43" w:history="1">
+        <w:r>
+          <w:rPr>
+            <w:rStyle w:val="Hyperlink"/>
+            <w:lang w:val="en-US"/>
+          </w:rPr>
+          <w:t>http://inspire.ec.europa.eu/metadata-codelist/ResponsiblePartyRole/</w:t>
+        </w:r>
+      </w:hyperlink>
     </w:p>
   </w:footnote>
   <w:footnote w:id="43">
@@ -58265,44 +57833,15 @@
         </w:rPr>
         <w:t xml:space="preserve">Library of Congress. MARC Code List for Relators. </w:t>
       </w:r>
-      <w:r>
-        <w:fldChar w:fldCharType="begin"/>
-      </w:r>
-      <w:r>
-        <w:rPr>
-          <w:lang w:val="en-US"/>
-          <w:rPrChange w:id="321" w:author="Bert Van Nuffelen" w:date="2019-11-21T09:11:00Z">
-            <w:rPr/>
-          </w:rPrChange>
-        </w:rPr>
-        <w:instrText xml:space="preserve"> HYPERLINK "http://loc.gov/marc/relators/relaterm</w:instrText>
-      </w:r>
-      <w:r>
-        <w:rPr>
-          <w:lang w:val="en-US"/>
-          <w:rPrChange w:id="322" w:author="Bert Van Nuffelen" w:date="2019-11-21T09:11:00Z">
-            <w:rPr/>
-          </w:rPrChange>
-        </w:rPr>
-        <w:instrText xml:space="preserve">.html" </w:instrText>
-      </w:r>
-      <w:r>
-        <w:fldChar w:fldCharType="separate"/>
-      </w:r>
-      <w:r>
-        <w:rPr>
-          <w:rStyle w:val="Hyperlink"/>
-          <w:lang w:val="en-US"/>
-        </w:rPr>
-        <w:t>http://loc.gov/marc/relators/relaterm.html</w:t>
-      </w:r>
-      <w:r>
-        <w:rPr>
-          <w:rStyle w:val="Hyperlink"/>
-          <w:lang w:val="en-US"/>
-        </w:rPr>
-        <w:fldChar w:fldCharType="end"/>
-      </w:r>
+      <w:hyperlink r:id="rId44" w:history="1">
+        <w:r>
+          <w:rPr>
+            <w:rStyle w:val="Hyperlink"/>
+            <w:lang w:val="en-US"/>
+          </w:rPr>
+          <w:t>http://loc.gov/marc/relators/relaterm.html</w:t>
+        </w:r>
+      </w:hyperlink>
     </w:p>
   </w:footnote>
   <w:footnote w:id="44">
@@ -58331,35 +57870,15 @@
         </w:rPr>
         <w:t xml:space="preserve">DataCite Metadata Schema for the Publication and Citation of Research Data, version 3.1. In: </w:t>
       </w:r>
-      <w:r>
-        <w:fldChar w:fldCharType="begin"/>
-      </w:r>
-      <w:r>
-        <w:rPr>
-          <w:lang w:val="en-US"/>
-          <w:rPrChange w:id="323" w:author="Bert Van Nuffelen" w:date="2019-11-21T09:11:00Z">
-            <w:rPr/>
-          </w:rPrChange>
-        </w:rPr>
-        <w:instrText xml:space="preserve"> HYPERLINK "https://schema.datacite.org/meta/kernel-3/doc/DataCite-MetadataKernel_v3.1.pdf" </w:instrText>
-      </w:r>
-      <w:r>
-        <w:fldChar w:fldCharType="separate"/>
-      </w:r>
-      <w:r>
-        <w:rPr>
-          <w:rStyle w:val="Hyperlink"/>
-          <w:lang w:val="en-US"/>
-        </w:rPr>
-        <w:t>https://schema.datacite.org/meta/kernel-3/doc/DataCite-MetadataKernel_v3.1.pdf</w:t>
-      </w:r>
-      <w:r>
-        <w:rPr>
-          <w:rStyle w:val="Hyperlink"/>
-          <w:lang w:val="en-US"/>
-        </w:rPr>
-        <w:fldChar w:fldCharType="end"/>
-      </w:r>
+      <w:hyperlink r:id="rId45" w:history="1">
+        <w:r>
+          <w:rPr>
+            <w:rStyle w:val="Hyperlink"/>
+            <w:lang w:val="en-US"/>
+          </w:rPr>
+          <w:t>https://schema.datacite.org/meta/kernel-3/doc/DataCite-MetadataKernel_v3.1.pdf</w:t>
+        </w:r>
+      </w:hyperlink>
       <w:r>
         <w:rPr>
           <w:lang w:val="en-US"/>
@@ -58388,35 +57907,15 @@
         </w:rPr>
         <w:t xml:space="preserve"> W3C. PROV-O: The PROV Ontology. W3C Recommendation 30 April 2013. </w:t>
       </w:r>
-      <w:r>
-        <w:fldChar w:fldCharType="begin"/>
-      </w:r>
-      <w:r>
-        <w:rPr>
-          <w:lang w:val="en-US"/>
-          <w:rPrChange w:id="324" w:author="Bert Van Nuffelen" w:date="2019-11-21T09:11:00Z">
-            <w:rPr/>
-          </w:rPrChange>
-        </w:rPr>
-        <w:instrText xml:space="preserve"> HYPERLINK "http://www.w3.org/TR/prov-o/" </w:instrText>
-      </w:r>
-      <w:r>
-        <w:fldChar w:fldCharType="separate"/>
-      </w:r>
-      <w:r>
-        <w:rPr>
-          <w:rStyle w:val="Hyperlink"/>
-          <w:lang w:val="en-US"/>
-        </w:rPr>
-        <w:t>http://www.w3.org/TR/prov-o/</w:t>
-      </w:r>
-      <w:r>
-        <w:rPr>
-          <w:rStyle w:val="Hyperlink"/>
-          <w:lang w:val="en-US"/>
-        </w:rPr>
-        <w:fldChar w:fldCharType="end"/>
-      </w:r>
+      <w:hyperlink r:id="rId46" w:history="1">
+        <w:r>
+          <w:rPr>
+            <w:rStyle w:val="Hyperlink"/>
+            <w:lang w:val="en-US"/>
+          </w:rPr>
+          <w:t>http://www.w3.org/TR/prov-o/</w:t>
+        </w:r>
+      </w:hyperlink>
     </w:p>
   </w:footnote>
   <w:footnote w:id="46">
@@ -58436,42 +57935,14 @@
         </w:rPr>
         <w:t xml:space="preserve"> European Commission. Joinup. DCAT application profile for data portals in Europe.  GeoDCAT-AP – How to express the different responsible party roles supported in ISO 19115 / INSPIRE. </w:t>
       </w:r>
-      <w:r>
-        <w:fldChar w:fldCharType="begin"/>
-      </w:r>
-      <w:r>
-        <w:rPr>
-          <w:lang w:val="en-US"/>
-          <w:rPrChange w:id="325" w:author="Bert Van Nuffelen" w:date="2019-11-21T09:11:00Z">
-            <w:rPr/>
-          </w:rPrChange>
-        </w:rPr>
-        <w:instrText xml:space="preserve"> HYPERLINK "https://joinup.ec.europa.eu/discussion/geodcat-ap-how-express-different-responsible-p</w:instrText>
-      </w:r>
-      <w:r>
-        <w:rPr>
-          <w:lang w:val="en-US"/>
-          <w:rPrChange w:id="326" w:author="Bert Van Nuffelen" w:date="2019-11-21T09:11:00Z">
-            <w:rPr/>
-          </w:rPrChange>
-        </w:rPr>
-        <w:instrText xml:space="preserve">arty-roles-supported-iso-19115-inspire" </w:instrText>
-      </w:r>
-      <w:r>
-        <w:fldChar w:fldCharType="separate"/>
-      </w:r>
-      <w:r>
-        <w:rPr>
-          <w:rStyle w:val="Hyperlink"/>
-        </w:rPr>
-        <w:t>https://joinup.ec.europa.eu/discussion/geodcat-ap-how-express-different-responsible-party-roles-supported-iso-19115-inspire</w:t>
-      </w:r>
-      <w:r>
-        <w:rPr>
-          <w:rStyle w:val="Hyperlink"/>
-        </w:rPr>
-        <w:fldChar w:fldCharType="end"/>
-      </w:r>
+      <w:hyperlink r:id="rId47" w:history="1">
+        <w:r>
+          <w:rPr>
+            <w:rStyle w:val="Hyperlink"/>
+          </w:rPr>
+          <w:t>https://joinup.ec.europa.eu/discussion/geodcat-ap-how-express-different-responsible-party-roles-supported-iso-19115-inspire</w:t>
+        </w:r>
+      </w:hyperlink>
       <w:r>
         <w:t xml:space="preserve"> </w:t>
       </w:r>
@@ -58497,35 +57968,15 @@
         </w:rPr>
         <w:t xml:space="preserve"> DCAT Version 2, W3C Working Draft 28 May 2019 </w:t>
       </w:r>
-      <w:r>
-        <w:fldChar w:fldCharType="begin"/>
-      </w:r>
-      <w:r>
-        <w:rPr>
-          <w:lang w:val="en-US"/>
-          <w:rPrChange w:id="327" w:author="Bert Van Nuffelen" w:date="2019-11-21T09:11:00Z">
-            <w:rPr/>
-          </w:rPrChange>
-        </w:rPr>
-        <w:instrText xml:space="preserve"> HYPERLINK "https://www.w3.org/TR/2019/WD-vocab-dcat-2-20190528/" </w:instrText>
-      </w:r>
-      <w:r>
-        <w:fldChar w:fldCharType="separate"/>
-      </w:r>
-      <w:r>
-        <w:rPr>
-          <w:rStyle w:val="Hyperlink"/>
-          <w:lang w:val="en-US"/>
-        </w:rPr>
-        <w:t>https://www.w3.org/TR/2019/WD-vocab-dcat-2-20190528/</w:t>
-      </w:r>
-      <w:r>
-        <w:rPr>
-          <w:rStyle w:val="Hyperlink"/>
-          <w:lang w:val="en-US"/>
-        </w:rPr>
-        <w:fldChar w:fldCharType="end"/>
-      </w:r>
+      <w:hyperlink r:id="rId48" w:history="1">
+        <w:r>
+          <w:rPr>
+            <w:rStyle w:val="Hyperlink"/>
+            <w:lang w:val="en-US"/>
+          </w:rPr>
+          <w:t>https://www.w3.org/TR/2019/WD-vocab-dcat-2-20190528/</w:t>
+        </w:r>
+      </w:hyperlink>
       <w:r>
         <w:rPr>
           <w:lang w:val="en-US"/>
@@ -58576,35 +58027,15 @@
         </w:rPr>
         <w:t xml:space="preserve"> Internet Engineering Task Force (IETF). BCP47. Tags for Identifying Languages. </w:t>
       </w:r>
-      <w:r>
-        <w:fldChar w:fldCharType="begin"/>
-      </w:r>
-      <w:r>
-        <w:rPr>
-          <w:lang w:val="en-US"/>
-          <w:rPrChange w:id="333" w:author="Bert Van Nuffelen" w:date="2019-11-21T09:11:00Z">
-            <w:rPr/>
-          </w:rPrChange>
-        </w:rPr>
-        <w:instrText xml:space="preserve"> HYPERLINK "http://tools.ietf.org/html/bcp47" </w:instrText>
-      </w:r>
-      <w:r>
-        <w:fldChar w:fldCharType="separate"/>
-      </w:r>
-      <w:r>
-        <w:rPr>
-          <w:rStyle w:val="Hyperlink"/>
-          <w:lang w:val="en-US"/>
-        </w:rPr>
-        <w:t>http://tools.ietf.org/html/bcp47</w:t>
-      </w:r>
-      <w:r>
-        <w:rPr>
-          <w:rStyle w:val="Hyperlink"/>
-          <w:lang w:val="en-US"/>
-        </w:rPr>
-        <w:fldChar w:fldCharType="end"/>
-      </w:r>
+      <w:hyperlink r:id="rId49" w:history="1">
+        <w:r>
+          <w:rPr>
+            <w:rStyle w:val="Hyperlink"/>
+            <w:lang w:val="en-US"/>
+          </w:rPr>
+          <w:t>http://tools.ietf.org/html/bcp47</w:t>
+        </w:r>
+      </w:hyperlink>
     </w:p>
   </w:footnote>
   <w:footnote w:id="50">
@@ -58630,7 +58061,7 @@
       <w:r>
         <w:t xml:space="preserve">BCP47 Extension T – Transformed Content. </w:t>
       </w:r>
-      <w:hyperlink r:id="rId21" w:history="1">
+      <w:hyperlink r:id="rId50" w:history="1">
         <w:r>
           <w:rPr>
             <w:rStyle w:val="Hyperlink"/>
@@ -58673,35 +58104,15 @@
         </w:rPr>
         <w:t xml:space="preserve">BCP47, transform_mt.xml. </w:t>
       </w:r>
-      <w:r>
-        <w:fldChar w:fldCharType="begin"/>
-      </w:r>
-      <w:r>
-        <w:rPr>
-          <w:lang w:val="en-US"/>
-          <w:rPrChange w:id="334" w:author="Bert Van Nuffelen" w:date="2019-11-21T09:11:00Z">
-            <w:rPr/>
-          </w:rPrChange>
-        </w:rPr>
-        <w:instrText xml:space="preserve"> HYPERLINK "http://unicode.org/cldr/trac/browser/trunk/common/bcp47/transform_mt.xml" </w:instrText>
-      </w:r>
-      <w:r>
-        <w:fldChar w:fldCharType="separate"/>
-      </w:r>
-      <w:r>
-        <w:rPr>
-          <w:rStyle w:val="Hyperlink"/>
-          <w:lang w:val="en-US"/>
-        </w:rPr>
-        <w:t>http://unicode.org/cldr/trac/browser/trunk/common/bcp47/transform_mt.xml</w:t>
-      </w:r>
-      <w:r>
-        <w:rPr>
-          <w:rStyle w:val="Hyperlink"/>
-          <w:lang w:val="en-US"/>
-        </w:rPr>
-        <w:fldChar w:fldCharType="end"/>
-      </w:r>
+      <w:hyperlink r:id="rId51" w:history="1">
+        <w:r>
+          <w:rPr>
+            <w:rStyle w:val="Hyperlink"/>
+            <w:lang w:val="en-US"/>
+          </w:rPr>
+          <w:t>http://unicode.org/cldr/trac/browser/trunk/common/bcp47/transform_mt.xml</w:t>
+        </w:r>
+      </w:hyperlink>
     </w:p>
   </w:footnote>
   <w:footnote w:id="52">
@@ -58728,33 +58139,14 @@
         </w:rPr>
         <w:t xml:space="preserve">Apache Web Server: content negotiation. </w:t>
       </w:r>
-      <w:r>
-        <w:fldChar w:fldCharType="begin"/>
-      </w:r>
-      <w:r>
-        <w:rPr>
-          <w:lang w:val="en-US"/>
-          <w:rPrChange w:id="335" w:author="Bert Van Nuffelen" w:date="2019-11-21T09:11:00Z">
-            <w:rPr/>
-          </w:rPrChange>
-        </w:rPr>
-        <w:instrText xml:space="preserve"> HYPERLINK "http://httpd.apache.org/docs/current/content-negotiation.html" </w:instrText>
-      </w:r>
-      <w:r>
-        <w:fldChar w:fldCharType="separate"/>
-      </w:r>
-      <w:r>
-        <w:rPr>
-          <w:rStyle w:val="Hyperlink"/>
-        </w:rPr>
-        <w:t>http://httpd.apache.org/docs/current/content-negotiation.html</w:t>
-      </w:r>
-      <w:r>
-        <w:rPr>
-          <w:rStyle w:val="Hyperlink"/>
-        </w:rPr>
-        <w:fldChar w:fldCharType="end"/>
-      </w:r>
+      <w:hyperlink r:id="rId52" w:history="1">
+        <w:r>
+          <w:rPr>
+            <w:rStyle w:val="Hyperlink"/>
+          </w:rPr>
+          <w:t>http://httpd.apache.org/docs/current/content-negotiation.html</w:t>
+        </w:r>
+      </w:hyperlink>
     </w:p>
   </w:footnote>
 </w:footnotes>
@@ -62871,14 +62263,6 @@
 </w:numbering>
 </file>
 
-<file path=word/people.xml><?xml version="1.0" encoding="utf-8"?>
-<w15:people xmlns:wpc="http://schemas.microsoft.com/office/word/2010/wordprocessingCanvas" xmlns:cx="http://schemas.microsoft.com/office/drawing/2014/chartex" xmlns:cx1="http://schemas.microsoft.com/office/drawing/2015/9/8/chartex" xmlns:cx2="http://schemas.microsoft.com/office/drawing/2015/10/21/chartex" xmlns:cx3="http://schemas.microsoft.com/office/drawing/2016/5/9/chartex" xmlns:cx4="http://schemas.microsoft.com/office/drawing/2016/5/10/chartex" xmlns:cx5="http://schemas.microsoft.com/office/drawing/2016/5/11/chartex" xmlns:cx6="http://schemas.microsoft.com/office/drawing/2016/5/12/chartex" xmlns:cx7="http://schemas.microsoft.com/office/drawing/2016/5/13/chartex" xmlns:cx8="http://schemas.microsoft.com/office/drawing/2016/5/14/chartex" xmlns:mc="http://schemas.openxmlformats.org/markup-compatibility/2006" xmlns:aink="http://schemas.microsoft.com/office/drawing/2016/ink" xmlns:am3d="http://schemas.microsoft.com/office/drawing/2017/model3d" xmlns:o="urn:schemas-microsoft-com:office:office" xmlns:r="http://schemas.openxmlformats.org/officeDocument/2006/relationships" xmlns:m="http://schemas.openxmlformats.org/officeDocument/2006/math" xmlns:v="urn:schemas-microsoft-com:vml" xmlns:wp14="http://schemas.microsoft.com/office/word/2010/wordprocessingDrawing" xmlns:wp="http://schemas.openxmlformats.org/drawingml/2006/wordprocessingDrawing" xmlns:w10="urn:schemas-microsoft-com:office:word" xmlns:w="http://schemas.openxmlformats.org/wordprocessingml/2006/main" xmlns:w14="http://schemas.microsoft.com/office/word/2010/wordml" xmlns:w15="http://schemas.microsoft.com/office/word/2012/wordml" xmlns:w16cid="http://schemas.microsoft.com/office/word/2016/wordml/cid" xmlns:w16se="http://schemas.microsoft.com/office/word/2015/wordml/symex" xmlns:wpg="http://schemas.microsoft.com/office/word/2010/wordprocessingGroup" xmlns:wpi="http://schemas.microsoft.com/office/word/2010/wordprocessingInk" xmlns:wne="http://schemas.microsoft.com/office/word/2006/wordml" xmlns:wps="http://schemas.microsoft.com/office/word/2010/wordprocessingShape" mc:Ignorable="w14 w15 w16se w16cid wp14">
-  <w15:person w15:author="Bert Van Nuffelen">
-    <w15:presenceInfo w15:providerId="AD" w15:userId="S::Bert.Van.Nuffelen@tenforce.com::0de22574-adde-42a6-b7c9-ac741e783451"/>
-  </w15:person>
-</w15:people>
-</file>
-
 <file path=word/styles.xml><?xml version="1.0" encoding="utf-8"?>
 <w:styles xmlns:mc="http://schemas.openxmlformats.org/markup-compatibility/2006" xmlns:r="http://schemas.openxmlformats.org/officeDocument/2006/relationships" xmlns:w="http://schemas.openxmlformats.org/wordprocessingml/2006/main" xmlns:w14="http://schemas.microsoft.com/office/word/2010/wordml" xmlns:w15="http://schemas.microsoft.com/office/word/2012/wordml" xmlns:w16cid="http://schemas.microsoft.com/office/word/2016/wordml/cid" xmlns:w16se="http://schemas.microsoft.com/office/word/2015/wordml/symex" mc:Ignorable="w14 w15 w16se w16cid">
   <w:docDefaults>
@@ -66141,6 +65525,7 @@
     <w:rsid w:val="0052708B"/>
     <w:rsid w:val="005F21EC"/>
     <w:rsid w:val="00620A26"/>
+    <w:rsid w:val="0065721E"/>
     <w:rsid w:val="006E443A"/>
     <w:rsid w:val="0079269A"/>
     <w:rsid w:val="007C0D7B"/>
@@ -66163,6 +65548,7 @@
     <w:rsid w:val="00F2656F"/>
     <w:rsid w:val="00F460F1"/>
     <w:rsid w:val="00F9190A"/>
+    <w:rsid w:val="00FB35B6"/>
   </w:rsids>
   <m:mathPr>
     <m:mathFont m:val="Cambria Math"/>
@@ -67035,7 +66421,7 @@
 </file>
 
 <file path=customXml/itemProps1.xml><?xml version="1.0" encoding="utf-8"?>
-<ds:datastoreItem xmlns:ds="http://schemas.openxmlformats.org/officeDocument/2006/customXml" ds:itemID="{BA3A68A5-5FDA-431C-A219-419227357FFA}">
+<ds:datastoreItem xmlns:ds="http://schemas.openxmlformats.org/officeDocument/2006/customXml" ds:itemID="{8D83CF86-A02D-4BC3-ADB3-E61FD4C919DE}">
   <ds:schemaRefs>
     <ds:schemaRef ds:uri="http://schemas.openxmlformats.org/officeDocument/2006/bibliography"/>
   </ds:schemaRefs>

</xml_diff>